<commit_message>
modified final codes on 29/01/2020
</commit_message>
<xml_diff>
--- a/MQTT_publish_messages.docx
+++ b/MQTT_publish_messages.docx
@@ -390,6 +390,8 @@
         </w:rPr>
         <w:t>\"}"</w:t>
       </w:r>
+      <w:bookmarkStart w:id="0" w:name="_GoBack"/>
+      <w:bookmarkEnd w:id="0"/>
     </w:p>
     <w:p>
       <w:pPr>
@@ -444,6 +446,102 @@
         <w:rPr>
           <w:lang w:val="en-US"/>
         </w:rPr>
+        <w:t>/</w:t>
+      </w:r>
+      <w:r>
+        <w:rPr>
+          <w:lang w:val="en-US"/>
+        </w:rPr>
+        <w:t>d</w:t>
+      </w:r>
+      <w:r>
+        <w:rPr>
+          <w:lang w:val="en-US"/>
+        </w:rPr>
+        <w:t>oor/</w:t>
+      </w:r>
+      <w:r>
+        <w:rPr>
+          <w:lang w:val="en-US"/>
+        </w:rPr>
+        <w:t>e</w:t>
+      </w:r>
+      <w:r>
+        <w:rPr>
+          <w:lang w:val="en-US"/>
+        </w:rPr>
+        <w:t>ntrance</w:t>
+      </w:r>
+      <w:r>
+        <w:rPr>
+          <w:lang w:val="en-US"/>
+        </w:rPr>
+        <w:t>" -m "{\"method\":</w:t>
+      </w:r>
+      <w:r>
+        <w:rPr>
+          <w:lang w:val="en-US"/>
+        </w:rPr>
+        <w:t xml:space="preserve"> </w:t>
+      </w:r>
+      <w:r>
+        <w:rPr>
+          <w:lang w:val="en-US"/>
+        </w:rPr>
+        <w:t>\"trigger\", \"state\": \"</w:t>
+      </w:r>
+      <w:r>
+        <w:rPr>
+          <w:lang w:val="en-US"/>
+        </w:rPr>
+        <w:t>on</w:t>
+      </w:r>
+      <w:r>
+        <w:rPr>
+          <w:lang w:val="en-US"/>
+        </w:rPr>
+        <w:t>\"}"</w:t>
+      </w:r>
+    </w:p>
+    <w:p>
+      <w:pPr>
+        <w:rPr>
+          <w:color w:val="70AD47" w:themeColor="accent6"/>
+          <w:lang w:val="en-US"/>
+        </w:rPr>
+      </w:pPr>
+      <w:r>
+        <w:rPr>
+          <w:color w:val="70AD47" w:themeColor="accent6"/>
+          <w:lang w:val="en-US"/>
+        </w:rPr>
+        <w:t>Close door:</w:t>
+      </w:r>
+    </w:p>
+    <w:p>
+      <w:pPr>
+        <w:rPr>
+          <w:lang w:val="en-US"/>
+        </w:rPr>
+      </w:pPr>
+      <w:proofErr w:type="spellStart"/>
+      <w:r>
+        <w:rPr>
+          <w:lang w:val="en-US"/>
+        </w:rPr>
+        <w:t>mosquitto_pub</w:t>
+      </w:r>
+      <w:proofErr w:type="spellEnd"/>
+      <w:r>
+        <w:rPr>
+          <w:lang w:val="en-US"/>
+        </w:rPr>
+        <w:t xml:space="preserve"> -h 10.0.0.2 -t "4</w:t>
+      </w:r>
+      <w:r>
+        <w:rPr>
+          <w:lang w:val="en-US"/>
+        </w:rPr>
         <w:t>/Door/Entrance</w:t>
       </w:r>
       <w:r>
@@ -468,7 +566,7 @@
         <w:rPr>
           <w:lang w:val="en-US"/>
         </w:rPr>
-        <w:t>on</w:t>
+        <w:t>off</w:t>
       </w:r>
       <w:r>
         <w:rPr>
@@ -489,6 +587,269 @@
           <w:color w:val="70AD47" w:themeColor="accent6"/>
           <w:lang w:val="en-US"/>
         </w:rPr>
+        <w:t xml:space="preserve">Change the </w:t>
+      </w:r>
+      <w:proofErr w:type="spellStart"/>
+      <w:r>
+        <w:rPr>
+          <w:color w:val="70AD47" w:themeColor="accent6"/>
+          <w:lang w:val="en-US"/>
+        </w:rPr>
+        <w:t>mdns</w:t>
+      </w:r>
+      <w:proofErr w:type="spellEnd"/>
+      <w:r>
+        <w:rPr>
+          <w:color w:val="70AD47" w:themeColor="accent6"/>
+          <w:lang w:val="en-US"/>
+        </w:rPr>
+        <w:t xml:space="preserve"> and MQTT client name:</w:t>
+      </w:r>
+    </w:p>
+    <w:p>
+      <w:pPr>
+        <w:rPr>
+          <w:color w:val="000000" w:themeColor="text1"/>
+          <w:lang w:val="en-US"/>
+        </w:rPr>
+      </w:pPr>
+      <w:proofErr w:type="spellStart"/>
+      <w:r>
+        <w:rPr>
+          <w:color w:val="000000" w:themeColor="text1"/>
+          <w:lang w:val="en-US"/>
+        </w:rPr>
+        <w:t>mosquitto_pub</w:t>
+      </w:r>
+      <w:proofErr w:type="spellEnd"/>
+      <w:r>
+        <w:rPr>
+          <w:color w:val="000000" w:themeColor="text1"/>
+          <w:lang w:val="en-US"/>
+        </w:rPr>
+        <w:t xml:space="preserve"> -h 10.0.0.2 -t "</w:t>
+      </w:r>
+      <w:r>
+        <w:rPr>
+          <w:lang w:val="en-US"/>
+        </w:rPr>
+        <w:t>4</w:t>
+      </w:r>
+      <w:r>
+        <w:rPr>
+          <w:lang w:val="en-US"/>
+        </w:rPr>
+        <w:t>/Door/Entrance</w:t>
+      </w:r>
+      <w:r>
+        <w:rPr>
+          <w:color w:val="000000" w:themeColor="text1"/>
+          <w:lang w:val="en-US"/>
+        </w:rPr>
+        <w:t xml:space="preserve"> " -m "{\"method\":</w:t>
+      </w:r>
+      <w:r>
+        <w:rPr>
+          <w:color w:val="000000" w:themeColor="text1"/>
+          <w:lang w:val="en-US"/>
+        </w:rPr>
+        <w:t xml:space="preserve"> </w:t>
+      </w:r>
+      <w:r>
+        <w:rPr>
+          <w:color w:val="000000" w:themeColor="text1"/>
+          <w:lang w:val="en-US"/>
+        </w:rPr>
+        <w:t>\"message\", \"state\": \"</w:t>
+      </w:r>
+      <w:proofErr w:type="spellStart"/>
+      <w:r>
+        <w:rPr>
+          <w:color w:val="000000" w:themeColor="text1"/>
+          <w:lang w:val="en-US"/>
+        </w:rPr>
+        <w:t>mdns_change</w:t>
+      </w:r>
+      <w:r>
+        <w:rPr>
+          <w:color w:val="000000" w:themeColor="text1"/>
+          <w:lang w:val="en-US"/>
+        </w:rPr>
+        <w:t>:</w:t>
+      </w:r>
+      <w:r>
+        <w:rPr>
+          <w:i/>
+          <w:color w:val="ED7D31" w:themeColor="accent2"/>
+          <w:lang w:val="en-US"/>
+        </w:rPr>
+        <w:t>OLD_NAME</w:t>
+      </w:r>
+      <w:proofErr w:type="spellEnd"/>
+      <w:r>
+        <w:rPr>
+          <w:color w:val="ED7D31" w:themeColor="accent2"/>
+          <w:lang w:val="en-US"/>
+        </w:rPr>
+        <w:t xml:space="preserve"> </w:t>
+      </w:r>
+      <w:r>
+        <w:rPr>
+          <w:color w:val="000000" w:themeColor="text1"/>
+          <w:lang w:val="en-US"/>
+        </w:rPr>
+        <w:t>\", \"data\": \"</w:t>
+      </w:r>
+      <w:r>
+        <w:rPr>
+          <w:i/>
+          <w:color w:val="ED7D31" w:themeColor="accent2"/>
+          <w:lang w:val="en-US"/>
+        </w:rPr>
+        <w:t xml:space="preserve"> </w:t>
+      </w:r>
+      <w:r>
+        <w:rPr>
+          <w:i/>
+          <w:color w:val="ED7D31" w:themeColor="accent2"/>
+          <w:lang w:val="en-US"/>
+        </w:rPr>
+        <w:t>NEW</w:t>
+      </w:r>
+      <w:r>
+        <w:rPr>
+          <w:i/>
+          <w:color w:val="ED7D31" w:themeColor="accent2"/>
+          <w:lang w:val="en-US"/>
+        </w:rPr>
+        <w:t>_NAME</w:t>
+      </w:r>
+      <w:r>
+        <w:rPr>
+          <w:color w:val="ED7D31" w:themeColor="accent2"/>
+          <w:lang w:val="en-US"/>
+        </w:rPr>
+        <w:t xml:space="preserve"> </w:t>
+      </w:r>
+      <w:r>
+        <w:rPr>
+          <w:color w:val="000000" w:themeColor="text1"/>
+          <w:lang w:val="en-US"/>
+        </w:rPr>
+        <w:t>\"}"</w:t>
+      </w:r>
+    </w:p>
+    <w:p>
+      <w:pPr>
+        <w:rPr>
+          <w:lang w:val="en-US"/>
+        </w:rPr>
+      </w:pPr>
+    </w:p>
+    <w:p>
+      <w:pPr>
+        <w:pStyle w:val="berschrift1"/>
+        <w:rPr>
+          <w:lang w:val="en-US"/>
+        </w:rPr>
+      </w:pPr>
+      <w:r>
+        <w:rPr>
+          <w:lang w:val="en-US"/>
+        </w:rPr>
+        <w:t>Second Door</w:t>
+      </w:r>
+    </w:p>
+    <w:p>
+      <w:pPr>
+        <w:rPr>
+          <w:color w:val="70AD47" w:themeColor="accent6"/>
+          <w:lang w:val="en-US"/>
+        </w:rPr>
+      </w:pPr>
+      <w:r>
+        <w:rPr>
+          <w:color w:val="70AD47" w:themeColor="accent6"/>
+          <w:lang w:val="en-US"/>
+        </w:rPr>
+        <w:t>Open door:</w:t>
+      </w:r>
+    </w:p>
+    <w:p>
+      <w:pPr>
+        <w:rPr>
+          <w:lang w:val="en-US"/>
+        </w:rPr>
+      </w:pPr>
+      <w:proofErr w:type="spellStart"/>
+      <w:r>
+        <w:rPr>
+          <w:lang w:val="en-US"/>
+        </w:rPr>
+        <w:t>mosquitto_pub</w:t>
+      </w:r>
+      <w:proofErr w:type="spellEnd"/>
+      <w:r>
+        <w:rPr>
+          <w:lang w:val="en-US"/>
+        </w:rPr>
+        <w:t xml:space="preserve"> -h 10.0.0.2 -t "4</w:t>
+      </w:r>
+      <w:r>
+        <w:rPr>
+          <w:lang w:val="en-US"/>
+        </w:rPr>
+        <w:t>/Door/Server</w:t>
+      </w:r>
+      <w:r>
+        <w:rPr>
+          <w:lang w:val="en-US"/>
+        </w:rPr>
+        <w:t>" -m "{\"method\":</w:t>
+      </w:r>
+      <w:r>
+        <w:rPr>
+          <w:lang w:val="en-US"/>
+        </w:rPr>
+        <w:t xml:space="preserve"> </w:t>
+      </w:r>
+      <w:r>
+        <w:rPr>
+          <w:lang w:val="en-US"/>
+        </w:rPr>
+        <w:t>\"trigger\", \"state\": \"</w:t>
+      </w:r>
+      <w:r>
+        <w:rPr>
+          <w:lang w:val="en-US"/>
+        </w:rPr>
+        <w:t>o</w:t>
+      </w:r>
+      <w:r>
+        <w:rPr>
+          <w:lang w:val="en-US"/>
+        </w:rPr>
+        <w:t>n</w:t>
+      </w:r>
+      <w:r>
+        <w:rPr>
+          <w:lang w:val="en-US"/>
+        </w:rPr>
+        <w:t>\"}"</w:t>
+      </w:r>
+    </w:p>
+    <w:p>
+      <w:pPr>
+        <w:rPr>
+          <w:color w:val="70AD47" w:themeColor="accent6"/>
+          <w:lang w:val="en-US"/>
+        </w:rPr>
+      </w:pPr>
+      <w:r>
+        <w:rPr>
+          <w:color w:val="70AD47" w:themeColor="accent6"/>
+          <w:lang w:val="en-US"/>
+        </w:rPr>
         <w:t>Close door:</w:t>
       </w:r>
     </w:p>
@@ -516,7 +877,7 @@
         <w:rPr>
           <w:lang w:val="en-US"/>
         </w:rPr>
-        <w:t>/Door/Entrance</w:t>
+        <w:t>/Door/Server</w:t>
       </w:r>
       <w:r>
         <w:rPr>
@@ -613,7 +974,7 @@
         <w:rPr>
           <w:lang w:val="en-US"/>
         </w:rPr>
-        <w:t>/Door/Entrance</w:t>
+        <w:t>/Door/Server</w:t>
       </w:r>
       <w:r>
         <w:rPr>
@@ -731,22 +1092,7 @@
         <w:rPr>
           <w:lang w:val="en-US"/>
         </w:rPr>
-        <w:t>Second Door</w:t>
-      </w:r>
-    </w:p>
-    <w:p>
-      <w:pPr>
-        <w:rPr>
-          <w:color w:val="70AD47" w:themeColor="accent6"/>
-          <w:lang w:val="en-US"/>
-        </w:rPr>
-      </w:pPr>
-      <w:r>
-        <w:rPr>
-          <w:color w:val="70AD47" w:themeColor="accent6"/>
-          <w:lang w:val="en-US"/>
-        </w:rPr>
-        <w:t>Open door:</w:t>
+        <w:t>Plasma Globes</w:t>
       </w:r>
     </w:p>
     <w:p>
@@ -773,7 +1119,19 @@
         <w:rPr>
           <w:lang w:val="en-US"/>
         </w:rPr>
-        <w:t>/Door/Server</w:t>
+        <w:t>/</w:t>
+      </w:r>
+      <w:r>
+        <w:rPr>
+          <w:lang w:val="en-US"/>
+        </w:rPr>
+        <w:t>g</w:t>
+      </w:r>
+      <w:r>
+        <w:rPr>
+          <w:lang w:val="en-US"/>
+        </w:rPr>
+        <w:t>lobes</w:t>
       </w:r>
       <w:r>
         <w:rPr>
@@ -791,19 +1149,39 @@
         <w:rPr>
           <w:lang w:val="en-US"/>
         </w:rPr>
-        <w:t>\"trigger\", \"state\": \"</w:t>
-      </w:r>
-      <w:r>
-        <w:rPr>
-          <w:lang w:val="en-US"/>
-        </w:rPr>
-        <w:t>o</w:t>
-      </w:r>
-      <w:r>
-        <w:rPr>
-          <w:lang w:val="en-US"/>
-        </w:rPr>
-        <w:t>n</w:t>
+        <w:t>\"trigger\", \"state\": \"on\"</w:t>
+      </w:r>
+      <w:r>
+        <w:rPr>
+          <w:lang w:val="en-US"/>
+        </w:rPr>
+        <w:t xml:space="preserve">, </w:t>
+      </w:r>
+      <w:r>
+        <w:rPr>
+          <w:lang w:val="en-US"/>
+        </w:rPr>
+        <w:t>\"</w:t>
+      </w:r>
+      <w:r>
+        <w:rPr>
+          <w:lang w:val="en-US"/>
+        </w:rPr>
+        <w:t>data</w:t>
+      </w:r>
+      <w:r>
+        <w:rPr>
+          <w:lang w:val="en-US"/>
+        </w:rPr>
+        <w:t>\": \"</w:t>
+      </w:r>
+      <w:r>
+        <w:rPr>
+          <w:i/>
+          <w:color w:val="ED7D31" w:themeColor="accent2"/>
+          <w:lang w:val="en-US"/>
+        </w:rPr>
+        <w:t>#Participants</w:t>
       </w:r>
       <w:r>
         <w:rPr>
@@ -812,348 +1190,6 @@
         <w:t>\"}"</w:t>
       </w:r>
     </w:p>
-    <w:p>
-      <w:pPr>
-        <w:rPr>
-          <w:color w:val="70AD47" w:themeColor="accent6"/>
-          <w:lang w:val="en-US"/>
-        </w:rPr>
-      </w:pPr>
-      <w:r>
-        <w:rPr>
-          <w:color w:val="70AD47" w:themeColor="accent6"/>
-          <w:lang w:val="en-US"/>
-        </w:rPr>
-        <w:t>Close door:</w:t>
-      </w:r>
-    </w:p>
-    <w:p>
-      <w:pPr>
-        <w:rPr>
-          <w:lang w:val="en-US"/>
-        </w:rPr>
-      </w:pPr>
-      <w:proofErr w:type="spellStart"/>
-      <w:r>
-        <w:rPr>
-          <w:lang w:val="en-US"/>
-        </w:rPr>
-        <w:t>mosquitto_pub</w:t>
-      </w:r>
-      <w:proofErr w:type="spellEnd"/>
-      <w:r>
-        <w:rPr>
-          <w:lang w:val="en-US"/>
-        </w:rPr>
-        <w:t xml:space="preserve"> -h 10.0.0.2 -t "4</w:t>
-      </w:r>
-      <w:r>
-        <w:rPr>
-          <w:lang w:val="en-US"/>
-        </w:rPr>
-        <w:t>/Door/Server</w:t>
-      </w:r>
-      <w:r>
-        <w:rPr>
-          <w:lang w:val="en-US"/>
-        </w:rPr>
-        <w:t>" -m "{\"method\":</w:t>
-      </w:r>
-      <w:r>
-        <w:rPr>
-          <w:lang w:val="en-US"/>
-        </w:rPr>
-        <w:t xml:space="preserve"> </w:t>
-      </w:r>
-      <w:r>
-        <w:rPr>
-          <w:lang w:val="en-US"/>
-        </w:rPr>
-        <w:t>\"trigger\", \"state\": \"</w:t>
-      </w:r>
-      <w:r>
-        <w:rPr>
-          <w:lang w:val="en-US"/>
-        </w:rPr>
-        <w:t>off</w:t>
-      </w:r>
-      <w:r>
-        <w:rPr>
-          <w:lang w:val="en-US"/>
-        </w:rPr>
-        <w:t>\"}"</w:t>
-      </w:r>
-    </w:p>
-    <w:p>
-      <w:pPr>
-        <w:rPr>
-          <w:color w:val="70AD47" w:themeColor="accent6"/>
-          <w:lang w:val="en-US"/>
-        </w:rPr>
-      </w:pPr>
-      <w:r>
-        <w:rPr>
-          <w:color w:val="70AD47" w:themeColor="accent6"/>
-          <w:lang w:val="en-US"/>
-        </w:rPr>
-        <w:t xml:space="preserve">Change the </w:t>
-      </w:r>
-      <w:proofErr w:type="spellStart"/>
-      <w:r>
-        <w:rPr>
-          <w:color w:val="70AD47" w:themeColor="accent6"/>
-          <w:lang w:val="en-US"/>
-        </w:rPr>
-        <w:t>mdns</w:t>
-      </w:r>
-      <w:proofErr w:type="spellEnd"/>
-      <w:r>
-        <w:rPr>
-          <w:color w:val="70AD47" w:themeColor="accent6"/>
-          <w:lang w:val="en-US"/>
-        </w:rPr>
-        <w:t xml:space="preserve"> and MQTT client name:</w:t>
-      </w:r>
-    </w:p>
-    <w:p>
-      <w:pPr>
-        <w:rPr>
-          <w:color w:val="000000" w:themeColor="text1"/>
-          <w:lang w:val="en-US"/>
-        </w:rPr>
-      </w:pPr>
-      <w:proofErr w:type="spellStart"/>
-      <w:r>
-        <w:rPr>
-          <w:color w:val="000000" w:themeColor="text1"/>
-          <w:lang w:val="en-US"/>
-        </w:rPr>
-        <w:t>mosquitto_pub</w:t>
-      </w:r>
-      <w:proofErr w:type="spellEnd"/>
-      <w:r>
-        <w:rPr>
-          <w:color w:val="000000" w:themeColor="text1"/>
-          <w:lang w:val="en-US"/>
-        </w:rPr>
-        <w:t xml:space="preserve"> -h 10.0.0.2 -t "</w:t>
-      </w:r>
-      <w:r>
-        <w:rPr>
-          <w:lang w:val="en-US"/>
-        </w:rPr>
-        <w:t>4</w:t>
-      </w:r>
-      <w:r>
-        <w:rPr>
-          <w:lang w:val="en-US"/>
-        </w:rPr>
-        <w:t>/Door/Server</w:t>
-      </w:r>
-      <w:r>
-        <w:rPr>
-          <w:color w:val="000000" w:themeColor="text1"/>
-          <w:lang w:val="en-US"/>
-        </w:rPr>
-        <w:t xml:space="preserve"> " -m "{\"method\":</w:t>
-      </w:r>
-      <w:r>
-        <w:rPr>
-          <w:color w:val="000000" w:themeColor="text1"/>
-          <w:lang w:val="en-US"/>
-        </w:rPr>
-        <w:t xml:space="preserve"> </w:t>
-      </w:r>
-      <w:r>
-        <w:rPr>
-          <w:color w:val="000000" w:themeColor="text1"/>
-          <w:lang w:val="en-US"/>
-        </w:rPr>
-        <w:t>\"message\", \"state\": \"</w:t>
-      </w:r>
-      <w:proofErr w:type="spellStart"/>
-      <w:r>
-        <w:rPr>
-          <w:color w:val="000000" w:themeColor="text1"/>
-          <w:lang w:val="en-US"/>
-        </w:rPr>
-        <w:t>mdns_change</w:t>
-      </w:r>
-      <w:r>
-        <w:rPr>
-          <w:color w:val="000000" w:themeColor="text1"/>
-          <w:lang w:val="en-US"/>
-        </w:rPr>
-        <w:t>:</w:t>
-      </w:r>
-      <w:r>
-        <w:rPr>
-          <w:i/>
-          <w:color w:val="ED7D31" w:themeColor="accent2"/>
-          <w:lang w:val="en-US"/>
-        </w:rPr>
-        <w:t>OLD_NAME</w:t>
-      </w:r>
-      <w:proofErr w:type="spellEnd"/>
-      <w:r>
-        <w:rPr>
-          <w:color w:val="ED7D31" w:themeColor="accent2"/>
-          <w:lang w:val="en-US"/>
-        </w:rPr>
-        <w:t xml:space="preserve"> </w:t>
-      </w:r>
-      <w:r>
-        <w:rPr>
-          <w:color w:val="000000" w:themeColor="text1"/>
-          <w:lang w:val="en-US"/>
-        </w:rPr>
-        <w:t>\", \"data\": \"</w:t>
-      </w:r>
-      <w:r>
-        <w:rPr>
-          <w:i/>
-          <w:color w:val="ED7D31" w:themeColor="accent2"/>
-          <w:lang w:val="en-US"/>
-        </w:rPr>
-        <w:t xml:space="preserve"> </w:t>
-      </w:r>
-      <w:r>
-        <w:rPr>
-          <w:i/>
-          <w:color w:val="ED7D31" w:themeColor="accent2"/>
-          <w:lang w:val="en-US"/>
-        </w:rPr>
-        <w:t>NEW</w:t>
-      </w:r>
-      <w:r>
-        <w:rPr>
-          <w:i/>
-          <w:color w:val="ED7D31" w:themeColor="accent2"/>
-          <w:lang w:val="en-US"/>
-        </w:rPr>
-        <w:t>_NAME</w:t>
-      </w:r>
-      <w:r>
-        <w:rPr>
-          <w:color w:val="ED7D31" w:themeColor="accent2"/>
-          <w:lang w:val="en-US"/>
-        </w:rPr>
-        <w:t xml:space="preserve"> </w:t>
-      </w:r>
-      <w:r>
-        <w:rPr>
-          <w:color w:val="000000" w:themeColor="text1"/>
-          <w:lang w:val="en-US"/>
-        </w:rPr>
-        <w:t>\"}"</w:t>
-      </w:r>
-    </w:p>
-    <w:p>
-      <w:pPr>
-        <w:rPr>
-          <w:lang w:val="en-US"/>
-        </w:rPr>
-      </w:pPr>
-    </w:p>
-    <w:p>
-      <w:pPr>
-        <w:pStyle w:val="berschrift1"/>
-        <w:rPr>
-          <w:lang w:val="en-US"/>
-        </w:rPr>
-      </w:pPr>
-      <w:r>
-        <w:rPr>
-          <w:lang w:val="en-US"/>
-        </w:rPr>
-        <w:t>Plasma Globes</w:t>
-      </w:r>
-    </w:p>
-    <w:p>
-      <w:pPr>
-        <w:rPr>
-          <w:lang w:val="en-US"/>
-        </w:rPr>
-      </w:pPr>
-      <w:bookmarkStart w:id="0" w:name="_GoBack"/>
-      <w:proofErr w:type="spellStart"/>
-      <w:r>
-        <w:rPr>
-          <w:lang w:val="en-US"/>
-        </w:rPr>
-        <w:t>mosquitto_pub</w:t>
-      </w:r>
-      <w:proofErr w:type="spellEnd"/>
-      <w:r>
-        <w:rPr>
-          <w:lang w:val="en-US"/>
-        </w:rPr>
-        <w:t xml:space="preserve"> -h 10.0.0.2 -t "4</w:t>
-      </w:r>
-      <w:r>
-        <w:rPr>
-          <w:lang w:val="en-US"/>
-        </w:rPr>
-        <w:t>/Globes</w:t>
-      </w:r>
-      <w:r>
-        <w:rPr>
-          <w:lang w:val="en-US"/>
-        </w:rPr>
-        <w:t>" -m "{\"method\":</w:t>
-      </w:r>
-      <w:r>
-        <w:rPr>
-          <w:lang w:val="en-US"/>
-        </w:rPr>
-        <w:t xml:space="preserve"> </w:t>
-      </w:r>
-      <w:r>
-        <w:rPr>
-          <w:lang w:val="en-US"/>
-        </w:rPr>
-        <w:t>\"trigger\", \"state\": \"on\"</w:t>
-      </w:r>
-      <w:r>
-        <w:rPr>
-          <w:lang w:val="en-US"/>
-        </w:rPr>
-        <w:t xml:space="preserve">, </w:t>
-      </w:r>
-      <w:r>
-        <w:rPr>
-          <w:lang w:val="en-US"/>
-        </w:rPr>
-        <w:t>\"</w:t>
-      </w:r>
-      <w:r>
-        <w:rPr>
-          <w:lang w:val="en-US"/>
-        </w:rPr>
-        <w:t>data</w:t>
-      </w:r>
-      <w:r>
-        <w:rPr>
-          <w:lang w:val="en-US"/>
-        </w:rPr>
-        <w:t>\": \"</w:t>
-      </w:r>
-      <w:r>
-        <w:rPr>
-          <w:i/>
-          <w:color w:val="ED7D31" w:themeColor="accent2"/>
-          <w:lang w:val="en-US"/>
-        </w:rPr>
-        <w:t>#Participants</w:t>
-      </w:r>
-      <w:r>
-        <w:rPr>
-          <w:lang w:val="en-US"/>
-        </w:rPr>
-        <w:t>\"}"</w:t>
-      </w:r>
-    </w:p>
-    <w:bookmarkEnd w:id="0"/>
     <w:p>
       <w:pPr>
         <w:rPr>
@@ -1433,7 +1469,7 @@
       </w:pPr>
     </w:pPrDefault>
   </w:docDefaults>
-  <w:latentStyles w:defLockedState="0" w:defUIPriority="99" w:defSemiHidden="0" w:defUnhideWhenUsed="0" w:defQFormat="0" w:count="375">
+  <w:latentStyles w:defLockedState="0" w:defUIPriority="99" w:defSemiHidden="0" w:defUnhideWhenUsed="0" w:defQFormat="0" w:count="377">
     <w:lsdException w:name="Normal" w:uiPriority="0" w:qFormat="1"/>
     <w:lsdException w:name="heading 1" w:uiPriority="9" w:qFormat="1"/>
     <w:lsdException w:name="heading 2" w:semiHidden="1" w:uiPriority="9" w:unhideWhenUsed="1" w:qFormat="1"/>
@@ -1539,7 +1575,6 @@
     <w:lsdException w:name="HTML Sample" w:semiHidden="1" w:unhideWhenUsed="1"/>
     <w:lsdException w:name="HTML Typewriter" w:semiHidden="1" w:unhideWhenUsed="1"/>
     <w:lsdException w:name="HTML Variable" w:semiHidden="1" w:unhideWhenUsed="1"/>
-    <w:lsdException w:name="Normal Table" w:semiHidden="1" w:unhideWhenUsed="1"/>
     <w:lsdException w:name="annotation subject" w:semiHidden="1" w:unhideWhenUsed="1"/>
     <w:lsdException w:name="No List" w:semiHidden="1" w:unhideWhenUsed="1"/>
     <w:lsdException w:name="Outline List 1" w:semiHidden="1" w:unhideWhenUsed="1"/>
@@ -1585,11 +1620,9 @@
     <w:lsdException w:name="Table Subtle 1" w:semiHidden="1" w:unhideWhenUsed="1"/>
     <w:lsdException w:name="Table Subtle 2" w:semiHidden="1" w:unhideWhenUsed="1"/>
     <w:lsdException w:name="Table Web 1" w:semiHidden="1" w:unhideWhenUsed="1"/>
-    <w:lsdException w:name="Table Web 2" w:semiHidden="1" w:unhideWhenUsed="1"/>
     <w:lsdException w:name="Table Web 3" w:semiHidden="1" w:unhideWhenUsed="1"/>
     <w:lsdException w:name="Balloon Text" w:semiHidden="1" w:unhideWhenUsed="1"/>
     <w:lsdException w:name="Table Grid" w:uiPriority="39"/>
-    <w:lsdException w:name="Table Theme" w:semiHidden="1" w:unhideWhenUsed="1"/>
     <w:lsdException w:name="Placeholder Text" w:semiHidden="1"/>
     <w:lsdException w:name="No Spacing" w:uiPriority="1" w:qFormat="1"/>
     <w:lsdException w:name="Light Shading" w:uiPriority="60"/>
@@ -1809,6 +1842,8 @@
     <w:lsdException w:name="Smart Hyperlink" w:semiHidden="1" w:unhideWhenUsed="1"/>
     <w:lsdException w:name="Hashtag" w:semiHidden="1" w:unhideWhenUsed="1"/>
     <w:lsdException w:name="Unresolved Mention" w:semiHidden="1" w:unhideWhenUsed="1"/>
+    <w:lsdException w:name="Smart Link" w:semiHidden="1" w:unhideWhenUsed="1"/>
+    <w:lsdException w:name="Smart Link Error" w:semiHidden="1" w:unhideWhenUsed="1"/>
   </w:latentStyles>
   <w:style w:type="paragraph" w:default="1" w:styleId="Standard">
     <w:name w:val="Normal"/>

</xml_diff>

<commit_message>
changes to readme and MQTT commands file
</commit_message>
<xml_diff>
--- a/MQTT_publish_messages.docx
+++ b/MQTT_publish_messages.docx
@@ -4,6 +4,47 @@
   <w:body>
     <w:p>
       <w:pPr>
+        <w:pStyle w:val="Titel"/>
+        <w:rPr>
+          <w:lang w:val="en-US"/>
+        </w:rPr>
+      </w:pPr>
+      <w:r>
+        <w:rPr>
+          <w:lang w:val="en-US"/>
+        </w:rPr>
+        <w:t>MQTT Commands: 1</w:t>
+      </w:r>
+      <w:r>
+        <w:rPr>
+          <w:vertAlign w:val="superscript"/>
+          <w:lang w:val="en-US"/>
+        </w:rPr>
+        <w:t>st</w:t>
+      </w:r>
+      <w:r>
+        <w:rPr>
+          <w:lang w:val="en-US"/>
+        </w:rPr>
+        <w:t xml:space="preserve"> Door Group</w:t>
+      </w:r>
+    </w:p>
+    <w:p>
+      <w:pPr>
+        <w:pStyle w:val="berschrift1"/>
+        <w:rPr>
+          <w:lang w:val="en-US"/>
+        </w:rPr>
+      </w:pPr>
+      <w:r>
+        <w:rPr>
+          <w:lang w:val="en-US"/>
+        </w:rPr>
+        <w:t>General</w:t>
+      </w:r>
+    </w:p>
+    <w:p>
+      <w:pPr>
         <w:rPr>
           <w:lang w:val="en-US"/>
         </w:rPr>
@@ -115,26 +156,6 @@
     </w:p>
     <w:p>
       <w:pPr>
-        <w:rPr>
-          <w:lang w:val="en-US"/>
-        </w:rPr>
-      </w:pPr>
-    </w:p>
-    <w:p>
-      <w:pPr>
-        <w:rPr>
-          <w:lang w:val="en-US"/>
-        </w:rPr>
-      </w:pPr>
-      <w:r>
-        <w:rPr>
-          <w:lang w:val="en-US"/>
-        </w:rPr>
-        <w:t>MQTT Commands Group 4</w:t>
-      </w:r>
-    </w:p>
-    <w:p>
-      <w:pPr>
         <w:pStyle w:val="berschrift1"/>
         <w:rPr>
           <w:lang w:val="en-US"/>
@@ -555,7 +576,7 @@
           <w:color w:val="70AD47" w:themeColor="accent6"/>
           <w:lang w:val="en-US"/>
         </w:rPr>
-        <w:t>Change the mdns and MQTT client name:</w:t>
+        <w:t>Restart of ESP:</w:t>
       </w:r>
     </w:p>
     <w:p>
@@ -582,6 +603,111 @@
         <w:rPr>
           <w:lang w:val="en-US"/>
         </w:rPr>
+        <w:t>/door/entrance</w:t>
+      </w:r>
+      <w:r>
+        <w:rPr>
+          <w:color w:val="000000" w:themeColor="text1"/>
+          <w:lang w:val="en-US"/>
+        </w:rPr>
+        <w:t xml:space="preserve"> " -m "{\"method\":</w:t>
+      </w:r>
+      <w:r>
+        <w:rPr>
+          <w:color w:val="000000" w:themeColor="text1"/>
+          <w:lang w:val="en-US"/>
+        </w:rPr>
+        <w:t xml:space="preserve"> </w:t>
+      </w:r>
+      <w:r>
+        <w:rPr>
+          <w:color w:val="000000" w:themeColor="text1"/>
+          <w:lang w:val="en-US"/>
+        </w:rPr>
+        <w:t>\"message\", \"state\": \"</w:t>
+      </w:r>
+      <w:r>
+        <w:rPr>
+          <w:color w:val="000000" w:themeColor="text1"/>
+          <w:lang w:val="en-US"/>
+        </w:rPr>
+        <w:t>restart</w:t>
+      </w:r>
+      <w:r>
+        <w:rPr>
+          <w:color w:val="ED7D31" w:themeColor="accent2"/>
+          <w:lang w:val="en-US"/>
+        </w:rPr>
+        <w:t xml:space="preserve"> </w:t>
+      </w:r>
+      <w:r>
+        <w:rPr>
+          <w:color w:val="000000" w:themeColor="text1"/>
+          <w:lang w:val="en-US"/>
+        </w:rPr>
+        <w:t>\"}"</w:t>
+      </w:r>
+    </w:p>
+    <w:p>
+      <w:pPr>
+        <w:rPr>
+          <w:color w:val="000000" w:themeColor="text1"/>
+          <w:lang w:val="en-US"/>
+        </w:rPr>
+      </w:pPr>
+    </w:p>
+    <w:p>
+      <w:pPr>
+        <w:rPr>
+          <w:lang w:val="en-US"/>
+        </w:rPr>
+      </w:pPr>
+    </w:p>
+    <w:p>
+      <w:pPr>
+        <w:pStyle w:val="berschrift1"/>
+        <w:rPr>
+          <w:lang w:val="en-US"/>
+        </w:rPr>
+      </w:pPr>
+      <w:r>
+        <w:rPr>
+          <w:lang w:val="en-US"/>
+        </w:rPr>
+        <w:t>Second Door</w:t>
+      </w:r>
+    </w:p>
+    <w:p>
+      <w:pPr>
+        <w:rPr>
+          <w:color w:val="70AD47" w:themeColor="accent6"/>
+          <w:lang w:val="en-US"/>
+        </w:rPr>
+      </w:pPr>
+      <w:r>
+        <w:rPr>
+          <w:color w:val="70AD47" w:themeColor="accent6"/>
+          <w:lang w:val="en-US"/>
+        </w:rPr>
+        <w:t>Open door:</w:t>
+      </w:r>
+    </w:p>
+    <w:p>
+      <w:pPr>
+        <w:rPr>
+          <w:lang w:val="en-US"/>
+        </w:rPr>
+      </w:pPr>
+      <w:r>
+        <w:rPr>
+          <w:lang w:val="en-US"/>
+        </w:rPr>
+        <w:t>mosquitto_pub -h 10.0.0.2 -t "4</w:t>
+      </w:r>
+      <w:r>
+        <w:rPr>
+          <w:lang w:val="en-US"/>
+        </w:rPr>
         <w:t>/</w:t>
       </w:r>
       <w:r>
@@ -600,41 +726,350 @@
         <w:rPr>
           <w:lang w:val="en-US"/>
         </w:rPr>
-        <w:t>e</w:t>
-      </w:r>
-      <w:r>
-        <w:rPr>
-          <w:lang w:val="en-US"/>
-        </w:rPr>
-        <w:t>ntrance</w:t>
-      </w:r>
-      <w:r>
-        <w:rPr>
-          <w:color w:val="000000" w:themeColor="text1"/>
-          <w:lang w:val="en-US"/>
-        </w:rPr>
-        <w:t xml:space="preserve"> " -m "{\"method\":</w:t>
-      </w:r>
-      <w:r>
-        <w:rPr>
-          <w:color w:val="000000" w:themeColor="text1"/>
-          <w:lang w:val="en-US"/>
-        </w:rPr>
-        <w:t xml:space="preserve"> </w:t>
-      </w:r>
-      <w:r>
-        <w:rPr>
-          <w:color w:val="000000" w:themeColor="text1"/>
-          <w:lang w:val="en-US"/>
-        </w:rPr>
-        <w:t>\"message\", \"state\": \"mdns_change</w:t>
-      </w:r>
-      <w:r>
-        <w:rPr>
-          <w:color w:val="000000" w:themeColor="text1"/>
-          <w:lang w:val="en-US"/>
-        </w:rPr>
-        <w:t>:</w:t>
+        <w:t>s</w:t>
+      </w:r>
+      <w:r>
+        <w:rPr>
+          <w:lang w:val="en-US"/>
+        </w:rPr>
+        <w:t>erver</w:t>
+      </w:r>
+      <w:r>
+        <w:rPr>
+          <w:lang w:val="en-US"/>
+        </w:rPr>
+        <w:t>" -m "{\"method\":</w:t>
+      </w:r>
+      <w:r>
+        <w:rPr>
+          <w:lang w:val="en-US"/>
+        </w:rPr>
+        <w:t xml:space="preserve"> </w:t>
+      </w:r>
+      <w:r>
+        <w:rPr>
+          <w:lang w:val="en-US"/>
+        </w:rPr>
+        <w:t>\"trigger\", \"state\": \"</w:t>
+      </w:r>
+      <w:r>
+        <w:rPr>
+          <w:lang w:val="en-US"/>
+        </w:rPr>
+        <w:t>o</w:t>
+      </w:r>
+      <w:r>
+        <w:rPr>
+          <w:lang w:val="en-US"/>
+        </w:rPr>
+        <w:t>n</w:t>
+      </w:r>
+      <w:r>
+        <w:rPr>
+          <w:lang w:val="en-US"/>
+        </w:rPr>
+        <w:t>\"}"</w:t>
+      </w:r>
+    </w:p>
+    <w:p>
+      <w:pPr>
+        <w:rPr>
+          <w:color w:val="70AD47" w:themeColor="accent6"/>
+          <w:lang w:val="en-US"/>
+        </w:rPr>
+      </w:pPr>
+      <w:r>
+        <w:rPr>
+          <w:color w:val="70AD47" w:themeColor="accent6"/>
+          <w:lang w:val="en-US"/>
+        </w:rPr>
+        <w:t>Close door:</w:t>
+      </w:r>
+    </w:p>
+    <w:p>
+      <w:pPr>
+        <w:rPr>
+          <w:lang w:val="en-US"/>
+        </w:rPr>
+      </w:pPr>
+      <w:r>
+        <w:rPr>
+          <w:lang w:val="en-US"/>
+        </w:rPr>
+        <w:t>mosquitto_pub -h 10.0.0.2 -t "4</w:t>
+      </w:r>
+      <w:r>
+        <w:rPr>
+          <w:lang w:val="en-US"/>
+        </w:rPr>
+        <w:t>/</w:t>
+      </w:r>
+      <w:r>
+        <w:rPr>
+          <w:lang w:val="en-US"/>
+        </w:rPr>
+        <w:t>d</w:t>
+      </w:r>
+      <w:r>
+        <w:rPr>
+          <w:lang w:val="en-US"/>
+        </w:rPr>
+        <w:t>oor/</w:t>
+      </w:r>
+      <w:r>
+        <w:rPr>
+          <w:lang w:val="en-US"/>
+        </w:rPr>
+        <w:t>s</w:t>
+      </w:r>
+      <w:r>
+        <w:rPr>
+          <w:lang w:val="en-US"/>
+        </w:rPr>
+        <w:t>erver</w:t>
+      </w:r>
+      <w:r>
+        <w:rPr>
+          <w:lang w:val="en-US"/>
+        </w:rPr>
+        <w:t>" -m "{\"method\":</w:t>
+      </w:r>
+      <w:r>
+        <w:rPr>
+          <w:lang w:val="en-US"/>
+        </w:rPr>
+        <w:t xml:space="preserve"> </w:t>
+      </w:r>
+      <w:r>
+        <w:rPr>
+          <w:lang w:val="en-US"/>
+        </w:rPr>
+        <w:t>\"trigger\", \"state\": \"</w:t>
+      </w:r>
+      <w:r>
+        <w:rPr>
+          <w:lang w:val="en-US"/>
+        </w:rPr>
+        <w:t>off</w:t>
+      </w:r>
+      <w:r>
+        <w:rPr>
+          <w:lang w:val="en-US"/>
+        </w:rPr>
+        <w:t>\"}"</w:t>
+      </w:r>
+    </w:p>
+    <w:p>
+      <w:pPr>
+        <w:rPr>
+          <w:color w:val="70AD47" w:themeColor="accent6"/>
+          <w:lang w:val="en-US"/>
+        </w:rPr>
+      </w:pPr>
+      <w:r>
+        <w:rPr>
+          <w:color w:val="70AD47" w:themeColor="accent6"/>
+          <w:lang w:val="en-US"/>
+        </w:rPr>
+        <w:t>Restart of ESP:</w:t>
+      </w:r>
+    </w:p>
+    <w:p>
+      <w:pPr>
+        <w:rPr>
+          <w:color w:val="000000" w:themeColor="text1"/>
+          <w:lang w:val="en-US"/>
+        </w:rPr>
+      </w:pPr>
+      <w:r>
+        <w:rPr>
+          <w:color w:val="000000" w:themeColor="text1"/>
+          <w:lang w:val="en-US"/>
+        </w:rPr>
+        <w:t>mosquitto_pub -h 10.0.0.2 -t "</w:t>
+      </w:r>
+      <w:r>
+        <w:rPr>
+          <w:lang w:val="en-US"/>
+        </w:rPr>
+        <w:t>4</w:t>
+      </w:r>
+      <w:r>
+        <w:rPr>
+          <w:lang w:val="en-US"/>
+        </w:rPr>
+        <w:t>/door/</w:t>
+      </w:r>
+      <w:r>
+        <w:rPr>
+          <w:lang w:val="en-US"/>
+        </w:rPr>
+        <w:t xml:space="preserve"> </w:t>
+      </w:r>
+      <w:r>
+        <w:rPr>
+          <w:lang w:val="en-US"/>
+        </w:rPr>
+        <w:t>server</w:t>
+      </w:r>
+      <w:r>
+        <w:rPr>
+          <w:color w:val="000000" w:themeColor="text1"/>
+          <w:lang w:val="en-US"/>
+        </w:rPr>
+        <w:t xml:space="preserve"> </w:t>
+      </w:r>
+      <w:r>
+        <w:rPr>
+          <w:color w:val="000000" w:themeColor="text1"/>
+          <w:lang w:val="en-US"/>
+        </w:rPr>
+        <w:t>" -m "{\"method\":</w:t>
+      </w:r>
+      <w:r>
+        <w:rPr>
+          <w:color w:val="000000" w:themeColor="text1"/>
+          <w:lang w:val="en-US"/>
+        </w:rPr>
+        <w:t xml:space="preserve"> </w:t>
+      </w:r>
+      <w:r>
+        <w:rPr>
+          <w:color w:val="000000" w:themeColor="text1"/>
+          <w:lang w:val="en-US"/>
+        </w:rPr>
+        <w:t>\"message\", \"state\": \"</w:t>
+      </w:r>
+      <w:r>
+        <w:rPr>
+          <w:color w:val="000000" w:themeColor="text1"/>
+          <w:lang w:val="en-US"/>
+        </w:rPr>
+        <w:t>restart</w:t>
+      </w:r>
+      <w:r>
+        <w:rPr>
+          <w:color w:val="ED7D31" w:themeColor="accent2"/>
+          <w:lang w:val="en-US"/>
+        </w:rPr>
+        <w:t xml:space="preserve"> </w:t>
+      </w:r>
+      <w:r>
+        <w:rPr>
+          <w:color w:val="000000" w:themeColor="text1"/>
+          <w:lang w:val="en-US"/>
+        </w:rPr>
+        <w:t>\"}"</w:t>
+      </w:r>
+    </w:p>
+    <w:p>
+      <w:pPr>
+        <w:rPr>
+          <w:lang w:val="en-US"/>
+        </w:rPr>
+      </w:pPr>
+    </w:p>
+    <w:p>
+      <w:pPr>
+        <w:pStyle w:val="berschrift1"/>
+        <w:rPr>
+          <w:lang w:val="en-US"/>
+        </w:rPr>
+      </w:pPr>
+      <w:r>
+        <w:rPr>
+          <w:lang w:val="en-US"/>
+        </w:rPr>
+        <w:t>Plasma Globes</w:t>
+      </w:r>
+    </w:p>
+    <w:p>
+      <w:pPr>
+        <w:rPr>
+          <w:color w:val="70AD47" w:themeColor="accent6"/>
+          <w:lang w:val="en-US"/>
+        </w:rPr>
+      </w:pPr>
+      <w:r>
+        <w:rPr>
+          <w:color w:val="70AD47" w:themeColor="accent6"/>
+          <w:lang w:val="en-US"/>
+        </w:rPr>
+        <w:t>Turn on globes according to number of participants:</w:t>
+      </w:r>
+    </w:p>
+    <w:p>
+      <w:pPr>
+        <w:rPr>
+          <w:lang w:val="en-US"/>
+        </w:rPr>
+      </w:pPr>
+      <w:r>
+        <w:rPr>
+          <w:lang w:val="en-US"/>
+        </w:rPr>
+        <w:lastRenderedPageBreak/>
+        <w:t>mosquitto_pub -h 10.0.0.2 -t "4</w:t>
+      </w:r>
+      <w:r>
+        <w:rPr>
+          <w:lang w:val="en-US"/>
+        </w:rPr>
+        <w:t>/</w:t>
+      </w:r>
+      <w:r>
+        <w:rPr>
+          <w:lang w:val="en-US"/>
+        </w:rPr>
+        <w:t>g</w:t>
+      </w:r>
+      <w:r>
+        <w:rPr>
+          <w:lang w:val="en-US"/>
+        </w:rPr>
+        <w:t>lobes</w:t>
+      </w:r>
+      <w:r>
+        <w:rPr>
+          <w:lang w:val="en-US"/>
+        </w:rPr>
+        <w:t>" -m "{\"method\":</w:t>
+      </w:r>
+      <w:r>
+        <w:rPr>
+          <w:lang w:val="en-US"/>
+        </w:rPr>
+        <w:t xml:space="preserve"> </w:t>
+      </w:r>
+      <w:r>
+        <w:rPr>
+          <w:lang w:val="en-US"/>
+        </w:rPr>
+        <w:t>\"trigger\", \"state\": \"on\"</w:t>
+      </w:r>
+      <w:r>
+        <w:rPr>
+          <w:lang w:val="en-US"/>
+        </w:rPr>
+        <w:t xml:space="preserve">, </w:t>
+      </w:r>
+      <w:r>
+        <w:rPr>
+          <w:lang w:val="en-US"/>
+        </w:rPr>
+        <w:t>\"</w:t>
+      </w:r>
+      <w:r>
+        <w:rPr>
+          <w:lang w:val="en-US"/>
+        </w:rPr>
+        <w:t>data</w:t>
+      </w:r>
+      <w:r>
+        <w:rPr>
+          <w:lang w:val="en-US"/>
+        </w:rPr>
+        <w:t>\": \"</w:t>
       </w:r>
       <w:r>
         <w:rPr>
@@ -642,21 +1077,152 @@
           <w:color w:val="ED7D31" w:themeColor="accent2"/>
           <w:lang w:val="en-US"/>
         </w:rPr>
-        <w:t>OLD_NAME</w:t>
-      </w:r>
-      <w:r>
-        <w:rPr>
-          <w:color w:val="ED7D31" w:themeColor="accent2"/>
-          <w:lang w:val="en-US"/>
-        </w:rPr>
-        <w:t xml:space="preserve"> </w:t>
-      </w:r>
-      <w:r>
-        <w:rPr>
-          <w:color w:val="000000" w:themeColor="text1"/>
-          <w:lang w:val="en-US"/>
-        </w:rPr>
-        <w:t>\", \"data\": \"</w:t>
+        <w:t>#Participants</w:t>
+      </w:r>
+      <w:r>
+        <w:rPr>
+          <w:lang w:val="en-US"/>
+        </w:rPr>
+        <w:t>\"}"</w:t>
+      </w:r>
+    </w:p>
+    <w:p>
+      <w:pPr>
+        <w:rPr>
+          <w:color w:val="70AD47" w:themeColor="accent6"/>
+          <w:lang w:val="en-US"/>
+        </w:rPr>
+      </w:pPr>
+      <w:r>
+        <w:rPr>
+          <w:color w:val="70AD47" w:themeColor="accent6"/>
+          <w:lang w:val="en-US"/>
+        </w:rPr>
+        <w:t>Change the mdns and MQTT client name:</w:t>
+      </w:r>
+    </w:p>
+    <w:p>
+      <w:pPr>
+        <w:rPr>
+          <w:color w:val="FF0000"/>
+          <w:lang w:val="en-US"/>
+        </w:rPr>
+      </w:pPr>
+      <w:r>
+        <w:rPr>
+          <w:color w:val="FF0000"/>
+          <w:lang w:val="en-US"/>
+        </w:rPr>
+        <w:t xml:space="preserve">Note: changing the name of the Globe also changes its ID! </w:t>
+      </w:r>
+    </w:p>
+    <w:p>
+      <w:pPr>
+        <w:rPr>
+          <w:color w:val="FF0000"/>
+          <w:lang w:val="en-US"/>
+        </w:rPr>
+      </w:pPr>
+      <w:r>
+        <w:rPr>
+          <w:color w:val="FF0000"/>
+          <w:lang w:val="en-US"/>
+        </w:rPr>
+        <w:t>Format must be “Globe</w:t>
+      </w:r>
+      <w:r>
+        <w:rPr>
+          <w:b/>
+          <w:bCs/>
+          <w:i/>
+          <w:iCs/>
+          <w:color w:val="FF0000"/>
+          <w:lang w:val="en-US"/>
+        </w:rPr>
+        <w:t>X</w:t>
+      </w:r>
+      <w:r>
+        <w:rPr>
+          <w:color w:val="FF0000"/>
+          <w:lang w:val="en-US"/>
+        </w:rPr>
+        <w:t>”, e.g “Globe0” for master globe. Changes get ready upon restart of ESP</w:t>
+      </w:r>
+      <w:r>
+        <w:rPr>
+          <w:color w:val="FF0000"/>
+          <w:lang w:val="en-US"/>
+        </w:rPr>
+        <w:t>.</w:t>
+      </w:r>
+      <w:bookmarkStart w:id="0" w:name="_GoBack"/>
+      <w:bookmarkEnd w:id="0"/>
+    </w:p>
+    <w:p>
+      <w:pPr>
+        <w:rPr>
+          <w:color w:val="000000" w:themeColor="text1"/>
+          <w:lang w:val="en-US"/>
+        </w:rPr>
+      </w:pPr>
+      <w:r>
+        <w:rPr>
+          <w:color w:val="000000" w:themeColor="text1"/>
+          <w:lang w:val="en-US"/>
+        </w:rPr>
+        <w:t>mosquitto_pub -h 10.0.0.2 -t "</w:t>
+      </w:r>
+      <w:r>
+        <w:rPr>
+          <w:lang w:val="en-US"/>
+        </w:rPr>
+        <w:t>4</w:t>
+      </w:r>
+      <w:r>
+        <w:rPr>
+          <w:lang w:val="en-US"/>
+        </w:rPr>
+        <w:t>/</w:t>
+      </w:r>
+      <w:r>
+        <w:rPr>
+          <w:lang w:val="en-US"/>
+        </w:rPr>
+        <w:t>g</w:t>
+      </w:r>
+      <w:r>
+        <w:rPr>
+          <w:lang w:val="en-US"/>
+        </w:rPr>
+        <w:t>lobes</w:t>
+      </w:r>
+      <w:r>
+        <w:rPr>
+          <w:color w:val="000000" w:themeColor="text1"/>
+          <w:lang w:val="en-US"/>
+        </w:rPr>
+        <w:t>" -m "{\"method\":</w:t>
+      </w:r>
+      <w:r>
+        <w:rPr>
+          <w:color w:val="000000" w:themeColor="text1"/>
+          <w:lang w:val="en-US"/>
+        </w:rPr>
+        <w:t xml:space="preserve"> </w:t>
+      </w:r>
+      <w:r>
+        <w:rPr>
+          <w:color w:val="000000" w:themeColor="text1"/>
+          <w:lang w:val="en-US"/>
+        </w:rPr>
+        <w:t>\"message\", \"state\": \"mdns_change</w:t>
+      </w:r>
+      <w:r>
+        <w:rPr>
+          <w:color w:val="000000" w:themeColor="text1"/>
+          <w:lang w:val="en-US"/>
+        </w:rPr>
+        <w:t>:</w:t>
       </w:r>
       <w:r>
         <w:rPr>
@@ -664,7 +1230,14 @@
           <w:color w:val="ED7D31" w:themeColor="accent2"/>
           <w:lang w:val="en-US"/>
         </w:rPr>
-        <w:t xml:space="preserve"> </w:t>
+        <w:t>OLD_NAME</w:t>
+      </w:r>
+      <w:r>
+        <w:rPr>
+          <w:color w:val="000000" w:themeColor="text1"/>
+          <w:lang w:val="en-US"/>
+        </w:rPr>
+        <w:t>\", \"data\": \"</w:t>
       </w:r>
       <w:r>
         <w:rPr>
@@ -684,6 +1257,116 @@
       </w:r>
       <w:r>
         <w:rPr>
+          <w:color w:val="000000" w:themeColor="text1"/>
+          <w:lang w:val="en-US"/>
+        </w:rPr>
+        <w:t>\"}"</w:t>
+      </w:r>
+    </w:p>
+    <w:p>
+      <w:pPr>
+        <w:rPr>
+          <w:color w:val="70AD47" w:themeColor="accent6"/>
+          <w:lang w:val="en-US"/>
+        </w:rPr>
+      </w:pPr>
+      <w:r>
+        <w:rPr>
+          <w:color w:val="70AD47" w:themeColor="accent6"/>
+          <w:lang w:val="en-US"/>
+        </w:rPr>
+        <w:t>Restart of ESP</w:t>
+      </w:r>
+      <w:r>
+        <w:rPr>
+          <w:color w:val="70AD47" w:themeColor="accent6"/>
+          <w:lang w:val="en-US"/>
+        </w:rPr>
+        <w:t xml:space="preserve"> (only implemented for master globe)</w:t>
+      </w:r>
+      <w:r>
+        <w:rPr>
+          <w:color w:val="70AD47" w:themeColor="accent6"/>
+          <w:lang w:val="en-US"/>
+        </w:rPr>
+        <w:t>:</w:t>
+      </w:r>
+    </w:p>
+    <w:p>
+      <w:pPr>
+        <w:rPr>
+          <w:color w:val="000000" w:themeColor="text1"/>
+          <w:lang w:val="en-US"/>
+        </w:rPr>
+      </w:pPr>
+      <w:r>
+        <w:rPr>
+          <w:color w:val="000000" w:themeColor="text1"/>
+          <w:lang w:val="en-US"/>
+        </w:rPr>
+        <w:t>mosquitto_pub -h 10.0.0.2 -t "</w:t>
+      </w:r>
+      <w:r>
+        <w:rPr>
+          <w:lang w:val="en-US"/>
+        </w:rPr>
+        <w:t>4</w:t>
+      </w:r>
+      <w:r>
+        <w:rPr>
+          <w:lang w:val="en-US"/>
+        </w:rPr>
+        <w:t>/door/</w:t>
+      </w:r>
+      <w:r>
+        <w:rPr>
+          <w:lang w:val="en-US"/>
+        </w:rPr>
+        <w:t xml:space="preserve"> </w:t>
+      </w:r>
+      <w:r>
+        <w:rPr>
+          <w:lang w:val="en-US"/>
+        </w:rPr>
+        <w:t>globes</w:t>
+      </w:r>
+      <w:r>
+        <w:rPr>
+          <w:color w:val="000000" w:themeColor="text1"/>
+          <w:lang w:val="en-US"/>
+        </w:rPr>
+        <w:t xml:space="preserve"> </w:t>
+      </w:r>
+      <w:r>
+        <w:rPr>
+          <w:color w:val="000000" w:themeColor="text1"/>
+          <w:lang w:val="en-US"/>
+        </w:rPr>
+        <w:t>" -m "{\"method\":</w:t>
+      </w:r>
+      <w:r>
+        <w:rPr>
+          <w:color w:val="000000" w:themeColor="text1"/>
+          <w:lang w:val="en-US"/>
+        </w:rPr>
+        <w:t xml:space="preserve"> </w:t>
+      </w:r>
+      <w:r>
+        <w:rPr>
+          <w:color w:val="000000" w:themeColor="text1"/>
+          <w:lang w:val="en-US"/>
+        </w:rPr>
+        <w:t>\"message\", \"state\": \"</w:t>
+      </w:r>
+      <w:r>
+        <w:rPr>
+          <w:color w:val="000000" w:themeColor="text1"/>
+          <w:lang w:val="en-US"/>
+        </w:rPr>
+        <w:t>restart</w:t>
+      </w:r>
+      <w:r>
+        <w:rPr>
           <w:color w:val="ED7D31" w:themeColor="accent2"/>
           <w:lang w:val="en-US"/>
         </w:rPr>
@@ -700,6 +1383,213 @@
     <w:p>
       <w:pPr>
         <w:rPr>
+          <w:color w:val="70AD47" w:themeColor="accent6"/>
+          <w:lang w:val="en-US"/>
+        </w:rPr>
+      </w:pPr>
+      <w:r>
+        <w:rPr>
+          <w:color w:val="70AD47" w:themeColor="accent6"/>
+          <w:lang w:val="en-US"/>
+        </w:rPr>
+        <w:t>Turn off all plasma globes:</w:t>
+      </w:r>
+    </w:p>
+    <w:p>
+      <w:pPr>
+        <w:rPr>
+          <w:lang w:val="en-US"/>
+        </w:rPr>
+      </w:pPr>
+      <w:r>
+        <w:rPr>
+          <w:lang w:val="en-US"/>
+        </w:rPr>
+        <w:t>mosquitto_pub -h 10.0.0.2 -t "4</w:t>
+      </w:r>
+      <w:r>
+        <w:rPr>
+          <w:lang w:val="en-US"/>
+        </w:rPr>
+        <w:t>/globes</w:t>
+      </w:r>
+      <w:r>
+        <w:rPr>
+          <w:lang w:val="en-US"/>
+        </w:rPr>
+        <w:t>" -m "{\"method\":</w:t>
+      </w:r>
+      <w:r>
+        <w:rPr>
+          <w:lang w:val="en-US"/>
+        </w:rPr>
+        <w:t xml:space="preserve"> </w:t>
+      </w:r>
+      <w:r>
+        <w:rPr>
+          <w:lang w:val="en-US"/>
+        </w:rPr>
+        <w:t>\"trigger\", \"state\": \"o</w:t>
+      </w:r>
+      <w:r>
+        <w:rPr>
+          <w:lang w:val="en-US"/>
+        </w:rPr>
+        <w:t>ff\</w:t>
+      </w:r>
+      <w:r>
+        <w:rPr>
+          <w:lang w:val="en-US"/>
+        </w:rPr>
+        <w:t>"}"</w:t>
+      </w:r>
+    </w:p>
+    <w:p>
+      <w:pPr>
+        <w:rPr>
+          <w:color w:val="70AD47" w:themeColor="accent6"/>
+          <w:lang w:val="en-US"/>
+        </w:rPr>
+      </w:pPr>
+      <w:r>
+        <w:rPr>
+          <w:color w:val="70AD47" w:themeColor="accent6"/>
+          <w:lang w:val="en-US"/>
+        </w:rPr>
+        <w:t>Skip</w:t>
+      </w:r>
+      <w:r>
+        <w:rPr>
+          <w:color w:val="70AD47" w:themeColor="accent6"/>
+          <w:lang w:val="en-US"/>
+        </w:rPr>
+        <w:t xml:space="preserve"> plasma globes</w:t>
+      </w:r>
+      <w:r>
+        <w:rPr>
+          <w:color w:val="70AD47" w:themeColor="accent6"/>
+          <w:lang w:val="en-US"/>
+        </w:rPr>
+        <w:t xml:space="preserve"> riddle (closes 1</w:t>
+      </w:r>
+      <w:r>
+        <w:rPr>
+          <w:color w:val="70AD47" w:themeColor="accent6"/>
+          <w:vertAlign w:val="superscript"/>
+          <w:lang w:val="en-US"/>
+        </w:rPr>
+        <w:t>st</w:t>
+      </w:r>
+      <w:r>
+        <w:rPr>
+          <w:color w:val="70AD47" w:themeColor="accent6"/>
+          <w:lang w:val="en-US"/>
+        </w:rPr>
+        <w:t xml:space="preserve"> door)</w:t>
+      </w:r>
+      <w:r>
+        <w:rPr>
+          <w:color w:val="70AD47" w:themeColor="accent6"/>
+          <w:lang w:val="en-US"/>
+        </w:rPr>
+        <w:t>:</w:t>
+      </w:r>
+    </w:p>
+    <w:p>
+      <w:pPr>
+        <w:rPr>
+          <w:lang w:val="en-US"/>
+        </w:rPr>
+      </w:pPr>
+      <w:r>
+        <w:rPr>
+          <w:lang w:val="en-US"/>
+        </w:rPr>
+        <w:t>mosquitto_pub -h 10.0.0.2 -t "4</w:t>
+      </w:r>
+      <w:r>
+        <w:rPr>
+          <w:lang w:val="en-US"/>
+        </w:rPr>
+        <w:t>/globes</w:t>
+      </w:r>
+      <w:r>
+        <w:rPr>
+          <w:lang w:val="en-US"/>
+        </w:rPr>
+        <w:t>" -m "{\"method\":</w:t>
+      </w:r>
+      <w:r>
+        <w:rPr>
+          <w:lang w:val="en-US"/>
+        </w:rPr>
+        <w:t xml:space="preserve"> </w:t>
+      </w:r>
+      <w:r>
+        <w:rPr>
+          <w:lang w:val="en-US"/>
+        </w:rPr>
+        <w:t>\"trigger\", \"state\": \"o</w:t>
+      </w:r>
+      <w:r>
+        <w:rPr>
+          <w:lang w:val="en-US"/>
+        </w:rPr>
+        <w:t>ff</w:t>
+      </w:r>
+      <w:r>
+        <w:rPr>
+          <w:lang w:val="en-US"/>
+        </w:rPr>
+        <w:t>\"</w:t>
+      </w:r>
+      <w:r>
+        <w:rPr>
+          <w:lang w:val="en-US"/>
+        </w:rPr>
+        <w:t xml:space="preserve">, </w:t>
+      </w:r>
+      <w:r>
+        <w:rPr>
+          <w:lang w:val="en-US"/>
+        </w:rPr>
+        <w:t>\"</w:t>
+      </w:r>
+      <w:r>
+        <w:rPr>
+          <w:lang w:val="en-US"/>
+        </w:rPr>
+        <w:t>data</w:t>
+      </w:r>
+      <w:r>
+        <w:rPr>
+          <w:lang w:val="en-US"/>
+        </w:rPr>
+        <w:t>\": \"</w:t>
+      </w:r>
+      <w:r>
+        <w:rPr>
+          <w:iCs/>
+          <w:lang w:val="en-US"/>
+        </w:rPr>
+        <w:t>skipped</w:t>
+      </w:r>
+      <w:r>
+        <w:rPr>
+          <w:lang w:val="en-US"/>
+        </w:rPr>
+        <w:t xml:space="preserve"> </w:t>
+      </w:r>
+      <w:r>
+        <w:rPr>
+          <w:lang w:val="en-US"/>
+        </w:rPr>
+        <w:t>\"}"</w:t>
+      </w:r>
+    </w:p>
+    <w:p>
+      <w:pPr>
+        <w:rPr>
           <w:lang w:val="en-US"/>
         </w:rPr>
       </w:pPr>
@@ -715,638 +1605,13 @@
         <w:rPr>
           <w:lang w:val="en-US"/>
         </w:rPr>
-        <w:t>Second Door</w:t>
-      </w:r>
-    </w:p>
-    <w:p>
-      <w:pPr>
-        <w:rPr>
-          <w:color w:val="70AD47" w:themeColor="accent6"/>
-          <w:lang w:val="en-US"/>
-        </w:rPr>
-      </w:pPr>
-      <w:r>
-        <w:rPr>
-          <w:color w:val="70AD47" w:themeColor="accent6"/>
-          <w:lang w:val="en-US"/>
-        </w:rPr>
-        <w:t>Open door:</w:t>
-      </w:r>
-    </w:p>
-    <w:p>
-      <w:pPr>
-        <w:rPr>
-          <w:lang w:val="en-US"/>
-        </w:rPr>
-      </w:pPr>
-      <w:r>
-        <w:rPr>
-          <w:lang w:val="en-US"/>
-        </w:rPr>
-        <w:t>mosquitto_pub -h 10.0.0.2 -t "4</w:t>
-      </w:r>
-      <w:r>
-        <w:rPr>
-          <w:lang w:val="en-US"/>
-        </w:rPr>
-        <w:t>/</w:t>
-      </w:r>
-      <w:r>
-        <w:rPr>
-          <w:lang w:val="en-US"/>
-        </w:rPr>
-        <w:t>d</w:t>
-      </w:r>
-      <w:r>
-        <w:rPr>
-          <w:lang w:val="en-US"/>
-        </w:rPr>
-        <w:t>oor/</w:t>
-      </w:r>
-      <w:r>
-        <w:rPr>
-          <w:lang w:val="en-US"/>
-        </w:rPr>
-        <w:t>s</w:t>
-      </w:r>
-      <w:r>
-        <w:rPr>
-          <w:lang w:val="en-US"/>
-        </w:rPr>
-        <w:t>erver</w:t>
-      </w:r>
-      <w:r>
-        <w:rPr>
-          <w:lang w:val="en-US"/>
-        </w:rPr>
-        <w:t>" -m "{\"method\":</w:t>
-      </w:r>
-      <w:r>
-        <w:rPr>
-          <w:lang w:val="en-US"/>
-        </w:rPr>
-        <w:t xml:space="preserve"> </w:t>
-      </w:r>
-      <w:r>
-        <w:rPr>
-          <w:lang w:val="en-US"/>
-        </w:rPr>
-        <w:t>\"trigger\", \"state\": \"</w:t>
-      </w:r>
-      <w:r>
-        <w:rPr>
-          <w:lang w:val="en-US"/>
-        </w:rPr>
-        <w:t>o</w:t>
-      </w:r>
-      <w:r>
-        <w:rPr>
-          <w:lang w:val="en-US"/>
-        </w:rPr>
-        <w:t>n</w:t>
-      </w:r>
-      <w:r>
-        <w:rPr>
-          <w:lang w:val="en-US"/>
-        </w:rPr>
-        <w:t>\"}"</w:t>
-      </w:r>
-    </w:p>
-    <w:p>
-      <w:pPr>
-        <w:rPr>
-          <w:color w:val="70AD47" w:themeColor="accent6"/>
-          <w:lang w:val="en-US"/>
-        </w:rPr>
-      </w:pPr>
-      <w:r>
-        <w:rPr>
-          <w:color w:val="70AD47" w:themeColor="accent6"/>
-          <w:lang w:val="en-US"/>
-        </w:rPr>
-        <w:t>Close door:</w:t>
-      </w:r>
-    </w:p>
-    <w:p>
-      <w:pPr>
-        <w:rPr>
-          <w:lang w:val="en-US"/>
-        </w:rPr>
-      </w:pPr>
-      <w:r>
-        <w:rPr>
-          <w:lang w:val="en-US"/>
-        </w:rPr>
-        <w:t>mosquitto_pub -h 10.0.0.2 -t "4</w:t>
-      </w:r>
-      <w:r>
-        <w:rPr>
-          <w:lang w:val="en-US"/>
-        </w:rPr>
-        <w:t>/</w:t>
-      </w:r>
-      <w:r>
-        <w:rPr>
-          <w:lang w:val="en-US"/>
-        </w:rPr>
-        <w:t>d</w:t>
-      </w:r>
-      <w:r>
-        <w:rPr>
-          <w:lang w:val="en-US"/>
-        </w:rPr>
-        <w:t>oor/</w:t>
-      </w:r>
-      <w:r>
-        <w:rPr>
-          <w:lang w:val="en-US"/>
-        </w:rPr>
-        <w:t>s</w:t>
-      </w:r>
-      <w:r>
-        <w:rPr>
-          <w:lang w:val="en-US"/>
-        </w:rPr>
-        <w:t>erver</w:t>
-      </w:r>
-      <w:r>
-        <w:rPr>
-          <w:lang w:val="en-US"/>
-        </w:rPr>
-        <w:t>" -m "{\"method\":</w:t>
-      </w:r>
-      <w:r>
-        <w:rPr>
-          <w:lang w:val="en-US"/>
-        </w:rPr>
-        <w:t xml:space="preserve"> </w:t>
-      </w:r>
-      <w:r>
-        <w:rPr>
-          <w:lang w:val="en-US"/>
-        </w:rPr>
-        <w:t>\"trigger\", \"state\": \"</w:t>
-      </w:r>
-      <w:r>
-        <w:rPr>
-          <w:lang w:val="en-US"/>
-        </w:rPr>
-        <w:t>off</w:t>
-      </w:r>
-      <w:r>
-        <w:rPr>
-          <w:lang w:val="en-US"/>
-        </w:rPr>
-        <w:t>\"}"</w:t>
-      </w:r>
-    </w:p>
-    <w:p>
-      <w:pPr>
-        <w:rPr>
-          <w:color w:val="70AD47" w:themeColor="accent6"/>
-          <w:lang w:val="en-US"/>
-        </w:rPr>
-      </w:pPr>
-      <w:r>
-        <w:rPr>
-          <w:color w:val="70AD47" w:themeColor="accent6"/>
-          <w:lang w:val="en-US"/>
-        </w:rPr>
-        <w:t>Change the mdns and MQTT client name:</w:t>
-      </w:r>
-    </w:p>
-    <w:p>
-      <w:pPr>
-        <w:rPr>
-          <w:color w:val="000000" w:themeColor="text1"/>
-          <w:lang w:val="en-US"/>
-        </w:rPr>
-      </w:pPr>
-      <w:r>
-        <w:rPr>
-          <w:color w:val="000000" w:themeColor="text1"/>
-          <w:lang w:val="en-US"/>
-        </w:rPr>
-        <w:t>mosquitto_pub -h 10.0.0.2 -t "</w:t>
-      </w:r>
-      <w:r>
-        <w:rPr>
-          <w:lang w:val="en-US"/>
-        </w:rPr>
-        <w:t>4</w:t>
-      </w:r>
-      <w:r>
-        <w:rPr>
-          <w:lang w:val="en-US"/>
-        </w:rPr>
-        <w:t>/</w:t>
-      </w:r>
-      <w:r>
-        <w:rPr>
-          <w:lang w:val="en-US"/>
-        </w:rPr>
-        <w:t>d</w:t>
-      </w:r>
-      <w:r>
-        <w:rPr>
-          <w:lang w:val="en-US"/>
-        </w:rPr>
-        <w:t>oor/</w:t>
-      </w:r>
-      <w:r>
-        <w:rPr>
-          <w:lang w:val="en-US"/>
-        </w:rPr>
-        <w:t>s</w:t>
-      </w:r>
-      <w:r>
-        <w:rPr>
-          <w:lang w:val="en-US"/>
-        </w:rPr>
-        <w:t>erver</w:t>
-      </w:r>
-      <w:r>
-        <w:rPr>
-          <w:color w:val="000000" w:themeColor="text1"/>
-          <w:lang w:val="en-US"/>
-        </w:rPr>
-        <w:t xml:space="preserve"> " -m "{\"method\":</w:t>
-      </w:r>
-      <w:r>
-        <w:rPr>
-          <w:color w:val="000000" w:themeColor="text1"/>
-          <w:lang w:val="en-US"/>
-        </w:rPr>
-        <w:t xml:space="preserve"> </w:t>
-      </w:r>
-      <w:r>
-        <w:rPr>
-          <w:color w:val="000000" w:themeColor="text1"/>
-          <w:lang w:val="en-US"/>
-        </w:rPr>
-        <w:t>\"message\", \"state\": \"mdns_change</w:t>
-      </w:r>
-      <w:r>
-        <w:rPr>
-          <w:color w:val="000000" w:themeColor="text1"/>
-          <w:lang w:val="en-US"/>
-        </w:rPr>
-        <w:t>:</w:t>
-      </w:r>
-      <w:r>
-        <w:rPr>
-          <w:i/>
-          <w:color w:val="ED7D31" w:themeColor="accent2"/>
-          <w:lang w:val="en-US"/>
-        </w:rPr>
-        <w:t>OLD_NAME</w:t>
-      </w:r>
-      <w:r>
-        <w:rPr>
-          <w:color w:val="ED7D31" w:themeColor="accent2"/>
-          <w:lang w:val="en-US"/>
-        </w:rPr>
-        <w:t xml:space="preserve"> </w:t>
-      </w:r>
-      <w:r>
-        <w:rPr>
-          <w:color w:val="000000" w:themeColor="text1"/>
-          <w:lang w:val="en-US"/>
-        </w:rPr>
-        <w:t>\", \"data\": \"</w:t>
-      </w:r>
-      <w:r>
-        <w:rPr>
-          <w:i/>
-          <w:color w:val="ED7D31" w:themeColor="accent2"/>
-          <w:lang w:val="en-US"/>
-        </w:rPr>
-        <w:t xml:space="preserve"> </w:t>
-      </w:r>
-      <w:r>
-        <w:rPr>
-          <w:i/>
-          <w:color w:val="ED7D31" w:themeColor="accent2"/>
-          <w:lang w:val="en-US"/>
-        </w:rPr>
-        <w:t>NEW</w:t>
-      </w:r>
-      <w:r>
-        <w:rPr>
-          <w:i/>
-          <w:color w:val="ED7D31" w:themeColor="accent2"/>
-          <w:lang w:val="en-US"/>
-        </w:rPr>
-        <w:t>_NAME</w:t>
-      </w:r>
-      <w:r>
-        <w:rPr>
-          <w:color w:val="ED7D31" w:themeColor="accent2"/>
-          <w:lang w:val="en-US"/>
-        </w:rPr>
-        <w:t xml:space="preserve"> </w:t>
-      </w:r>
-      <w:r>
-        <w:rPr>
-          <w:color w:val="000000" w:themeColor="text1"/>
-          <w:lang w:val="en-US"/>
-        </w:rPr>
-        <w:t>\"}"</w:t>
-      </w:r>
-    </w:p>
-    <w:p>
-      <w:pPr>
-        <w:rPr>
-          <w:lang w:val="en-US"/>
-        </w:rPr>
-      </w:pPr>
-    </w:p>
-    <w:p>
-      <w:pPr>
-        <w:pStyle w:val="berschrift1"/>
-        <w:rPr>
-          <w:lang w:val="en-US"/>
-        </w:rPr>
-      </w:pPr>
-      <w:r>
-        <w:rPr>
-          <w:lang w:val="en-US"/>
-        </w:rPr>
-        <w:t>Plasma Globes</w:t>
-      </w:r>
-    </w:p>
-    <w:p>
-      <w:pPr>
-        <w:rPr>
-          <w:lang w:val="en-US"/>
-        </w:rPr>
-      </w:pPr>
-      <w:r>
-        <w:rPr>
-          <w:lang w:val="en-US"/>
-        </w:rPr>
-        <w:t>mosquitto_pub -h 10.0.0.2 -t "4</w:t>
-      </w:r>
-      <w:r>
-        <w:rPr>
-          <w:lang w:val="en-US"/>
-        </w:rPr>
-        <w:t>/</w:t>
-      </w:r>
-      <w:r>
-        <w:rPr>
-          <w:lang w:val="en-US"/>
-        </w:rPr>
-        <w:t>g</w:t>
-      </w:r>
-      <w:r>
-        <w:rPr>
-          <w:lang w:val="en-US"/>
-        </w:rPr>
-        <w:t>lobes</w:t>
-      </w:r>
-      <w:r>
-        <w:rPr>
-          <w:lang w:val="en-US"/>
-        </w:rPr>
-        <w:t>" -m "{\"method\":</w:t>
-      </w:r>
-      <w:r>
-        <w:rPr>
-          <w:lang w:val="en-US"/>
-        </w:rPr>
-        <w:t xml:space="preserve"> </w:t>
-      </w:r>
-      <w:r>
-        <w:rPr>
-          <w:lang w:val="en-US"/>
-        </w:rPr>
-        <w:t>\"trigger\", \"state\": \"on\"</w:t>
-      </w:r>
-      <w:r>
-        <w:rPr>
-          <w:lang w:val="en-US"/>
-        </w:rPr>
-        <w:t xml:space="preserve">, </w:t>
-      </w:r>
-      <w:r>
-        <w:rPr>
-          <w:lang w:val="en-US"/>
-        </w:rPr>
-        <w:t>\"</w:t>
-      </w:r>
-      <w:r>
-        <w:rPr>
-          <w:lang w:val="en-US"/>
-        </w:rPr>
-        <w:t>data</w:t>
-      </w:r>
-      <w:r>
-        <w:rPr>
-          <w:lang w:val="en-US"/>
-        </w:rPr>
-        <w:t>\": \"</w:t>
-      </w:r>
-      <w:r>
-        <w:rPr>
-          <w:i/>
-          <w:color w:val="ED7D31" w:themeColor="accent2"/>
-          <w:lang w:val="en-US"/>
-        </w:rPr>
-        <w:t>#Participants</w:t>
-      </w:r>
-      <w:r>
-        <w:rPr>
-          <w:lang w:val="en-US"/>
-        </w:rPr>
-        <w:t>\"}"</w:t>
-      </w:r>
-    </w:p>
-    <w:p>
-      <w:pPr>
-        <w:rPr>
-          <w:color w:val="70AD47" w:themeColor="accent6"/>
-          <w:lang w:val="en-US"/>
-        </w:rPr>
-      </w:pPr>
-      <w:r>
-        <w:rPr>
-          <w:color w:val="70AD47" w:themeColor="accent6"/>
-          <w:lang w:val="en-US"/>
-        </w:rPr>
-        <w:t>Change the mdns and MQTT client name:</w:t>
-      </w:r>
-    </w:p>
-    <w:p>
-      <w:pPr>
-        <w:rPr>
-          <w:color w:val="000000" w:themeColor="text1"/>
-          <w:lang w:val="en-US"/>
-        </w:rPr>
-      </w:pPr>
-      <w:r>
-        <w:rPr>
-          <w:color w:val="000000" w:themeColor="text1"/>
-          <w:lang w:val="en-US"/>
-        </w:rPr>
-        <w:lastRenderedPageBreak/>
-        <w:t>mosquitto_pub -h 10.0.0.2 -t "</w:t>
-      </w:r>
-      <w:r>
-        <w:rPr>
-          <w:lang w:val="en-US"/>
-        </w:rPr>
-        <w:t>4</w:t>
-      </w:r>
-      <w:r>
-        <w:rPr>
-          <w:lang w:val="en-US"/>
-        </w:rPr>
-        <w:t>/</w:t>
-      </w:r>
-      <w:r>
-        <w:rPr>
-          <w:lang w:val="en-US"/>
-        </w:rPr>
-        <w:t>g</w:t>
-      </w:r>
-      <w:bookmarkStart w:id="0" w:name="_GoBack"/>
-      <w:bookmarkEnd w:id="0"/>
-      <w:r>
-        <w:rPr>
-          <w:lang w:val="en-US"/>
-        </w:rPr>
-        <w:t>lobes</w:t>
-      </w:r>
-      <w:r>
-        <w:rPr>
-          <w:color w:val="000000" w:themeColor="text1"/>
-          <w:lang w:val="en-US"/>
-        </w:rPr>
-        <w:t>" -m "{\"method\":</w:t>
-      </w:r>
-      <w:r>
-        <w:rPr>
-          <w:color w:val="000000" w:themeColor="text1"/>
-          <w:lang w:val="en-US"/>
-        </w:rPr>
-        <w:t xml:space="preserve"> </w:t>
-      </w:r>
-      <w:r>
-        <w:rPr>
-          <w:color w:val="000000" w:themeColor="text1"/>
-          <w:lang w:val="en-US"/>
-        </w:rPr>
-        <w:t>\"message\", \"state\": \"mdns_change</w:t>
-      </w:r>
-      <w:r>
-        <w:rPr>
-          <w:color w:val="000000" w:themeColor="text1"/>
-          <w:lang w:val="en-US"/>
-        </w:rPr>
-        <w:t>:</w:t>
-      </w:r>
-      <w:r>
-        <w:rPr>
-          <w:i/>
-          <w:color w:val="ED7D31" w:themeColor="accent2"/>
-          <w:lang w:val="en-US"/>
-        </w:rPr>
-        <w:t>OLD_NAME</w:t>
-      </w:r>
-      <w:r>
-        <w:rPr>
-          <w:color w:val="ED7D31" w:themeColor="accent2"/>
-          <w:lang w:val="en-US"/>
-        </w:rPr>
-        <w:t xml:space="preserve"> </w:t>
-      </w:r>
-      <w:r>
-        <w:rPr>
-          <w:color w:val="000000" w:themeColor="text1"/>
-          <w:lang w:val="en-US"/>
-        </w:rPr>
-        <w:t>\", \"data\": \"</w:t>
-      </w:r>
-      <w:r>
-        <w:rPr>
-          <w:i/>
-          <w:color w:val="ED7D31" w:themeColor="accent2"/>
-          <w:lang w:val="en-US"/>
-        </w:rPr>
-        <w:t xml:space="preserve"> </w:t>
-      </w:r>
-      <w:r>
-        <w:rPr>
-          <w:i/>
-          <w:color w:val="ED7D31" w:themeColor="accent2"/>
-          <w:lang w:val="en-US"/>
-        </w:rPr>
-        <w:t>NEW</w:t>
-      </w:r>
-      <w:r>
-        <w:rPr>
-          <w:i/>
-          <w:color w:val="ED7D31" w:themeColor="accent2"/>
-          <w:lang w:val="en-US"/>
-        </w:rPr>
-        <w:t>_NAME</w:t>
-      </w:r>
-      <w:r>
-        <w:rPr>
-          <w:color w:val="ED7D31" w:themeColor="accent2"/>
-          <w:lang w:val="en-US"/>
-        </w:rPr>
-        <w:t xml:space="preserve"> </w:t>
-      </w:r>
-      <w:r>
-        <w:rPr>
-          <w:color w:val="000000" w:themeColor="text1"/>
-          <w:lang w:val="en-US"/>
-        </w:rPr>
-        <w:t>\"}"</w:t>
-      </w:r>
-    </w:p>
-    <w:p>
-      <w:pPr>
-        <w:rPr>
-          <w:lang w:val="en-US"/>
-        </w:rPr>
-      </w:pPr>
-    </w:p>
-    <w:p>
-      <w:pPr>
-        <w:rPr>
-          <w:lang w:val="en-US"/>
-        </w:rPr>
-      </w:pPr>
-    </w:p>
-    <w:p>
-      <w:pPr>
-        <w:rPr>
-          <w:lang w:val="en-US"/>
-        </w:rPr>
-      </w:pPr>
-    </w:p>
-    <w:p>
-      <w:pPr>
-        <w:rPr>
-          <w:lang w:val="en-US"/>
-        </w:rPr>
-      </w:pPr>
-    </w:p>
-    <w:p>
-      <w:pPr>
-        <w:pStyle w:val="berschrift1"/>
-        <w:rPr>
-          <w:lang w:val="en-US"/>
-        </w:rPr>
-      </w:pPr>
-      <w:r>
-        <w:rPr>
-          <w:lang w:val="en-US"/>
-        </w:rPr>
         <w:t>Subscription</w:t>
+      </w:r>
+      <w:r>
+        <w:rPr>
+          <w:lang w:val="en-US"/>
+        </w:rPr>
+        <w:t xml:space="preserve"> to group 4 topics</w:t>
       </w:r>
     </w:p>
     <w:p>
@@ -1857,6 +2122,40 @@
       <w:szCs w:val="32"/>
     </w:rPr>
   </w:style>
+  <w:style w:type="paragraph" w:styleId="Titel">
+    <w:name w:val="Title"/>
+    <w:basedOn w:val="Standard"/>
+    <w:next w:val="Standard"/>
+    <w:link w:val="TitelZchn"/>
+    <w:uiPriority w:val="10"/>
+    <w:qFormat/>
+    <w:rsid w:val="00AB55A3"/>
+    <w:pPr>
+      <w:spacing w:after="0" w:line="240" w:lineRule="auto"/>
+      <w:contextualSpacing/>
+    </w:pPr>
+    <w:rPr>
+      <w:rFonts w:asciiTheme="majorHAnsi" w:eastAsiaTheme="majorEastAsia" w:hAnsiTheme="majorHAnsi" w:cstheme="majorBidi"/>
+      <w:spacing w:val="-10"/>
+      <w:kern w:val="28"/>
+      <w:sz w:val="56"/>
+      <w:szCs w:val="56"/>
+    </w:rPr>
+  </w:style>
+  <w:style w:type="character" w:customStyle="1" w:styleId="TitelZchn">
+    <w:name w:val="Titel Zchn"/>
+    <w:basedOn w:val="Absatz-Standardschriftart"/>
+    <w:link w:val="Titel"/>
+    <w:uiPriority w:val="10"/>
+    <w:rsid w:val="00AB55A3"/>
+    <w:rPr>
+      <w:rFonts w:asciiTheme="majorHAnsi" w:eastAsiaTheme="majorEastAsia" w:hAnsiTheme="majorHAnsi" w:cstheme="majorBidi"/>
+      <w:spacing w:val="-10"/>
+      <w:kern w:val="28"/>
+      <w:sz w:val="56"/>
+      <w:szCs w:val="56"/>
+    </w:rPr>
+  </w:style>
 </w:styles>
 </file>
 

</xml_diff>

<commit_message>
changed writing method of lcd, codes do not compile until wifi cred. are enteres --> prevents OTA upload without credentials, publish messages updated
</commit_message>
<xml_diff>
--- a/MQTT_publish_messages.docx
+++ b/MQTT_publish_messages.docx
@@ -376,6 +376,83 @@
     </w:p>
     <w:p>
       <w:pPr>
+        <w:rPr>
+          <w:color w:val="70AD47" w:themeColor="accent6"/>
+          <w:lang w:val="en-US"/>
+        </w:rPr>
+      </w:pPr>
+      <w:r>
+        <w:rPr>
+          <w:color w:val="70AD47" w:themeColor="accent6"/>
+          <w:lang w:val="en-US"/>
+        </w:rPr>
+        <w:t>Restart of ESP:</w:t>
+      </w:r>
+    </w:p>
+    <w:p>
+      <w:pPr>
+        <w:rPr>
+          <w:color w:val="000000" w:themeColor="text1"/>
+          <w:lang w:val="en-US"/>
+        </w:rPr>
+      </w:pPr>
+      <w:r>
+        <w:rPr>
+          <w:color w:val="000000" w:themeColor="text1"/>
+          <w:lang w:val="en-US"/>
+        </w:rPr>
+        <w:t>mosquitto_pub -h 10.0.0.2 -t "</w:t>
+      </w:r>
+      <w:r>
+        <w:rPr>
+          <w:lang w:val="en-US"/>
+        </w:rPr>
+        <w:t>4</w:t>
+      </w:r>
+      <w:r>
+        <w:rPr>
+          <w:lang w:val="en-US"/>
+        </w:rPr>
+        <w:t>/puzzle</w:t>
+      </w:r>
+      <w:r>
+        <w:rPr>
+          <w:color w:val="000000" w:themeColor="text1"/>
+          <w:lang w:val="en-US"/>
+        </w:rPr>
+        <w:t>" -m "{\"method\":</w:t>
+      </w:r>
+      <w:r>
+        <w:rPr>
+          <w:color w:val="000000" w:themeColor="text1"/>
+          <w:lang w:val="en-US"/>
+        </w:rPr>
+        <w:t xml:space="preserve"> </w:t>
+      </w:r>
+      <w:r>
+        <w:rPr>
+          <w:color w:val="000000" w:themeColor="text1"/>
+          <w:lang w:val="en-US"/>
+        </w:rPr>
+        <w:t>\"message\", \"state\": \"</w:t>
+      </w:r>
+      <w:r>
+        <w:rPr>
+          <w:color w:val="000000" w:themeColor="text1"/>
+          <w:lang w:val="en-US"/>
+        </w:rPr>
+        <w:t>restart</w:t>
+      </w:r>
+      <w:r>
+        <w:rPr>
+          <w:color w:val="000000" w:themeColor="text1"/>
+          <w:lang w:val="en-US"/>
+        </w:rPr>
+        <w:t>\"}"</w:t>
+      </w:r>
+    </w:p>
+    <w:p>
+      <w:pPr>
         <w:pStyle w:val="berschrift1"/>
         <w:rPr>
           <w:lang w:val="en-US"/>
@@ -610,7 +687,7 @@
           <w:color w:val="000000" w:themeColor="text1"/>
           <w:lang w:val="en-US"/>
         </w:rPr>
-        <w:t xml:space="preserve"> " -m "{\"method\":</w:t>
+        <w:t>" -m "{\"method\":</w:t>
       </w:r>
       <w:r>
         <w:rPr>
@@ -949,13 +1026,6 @@
       </w:r>
       <w:r>
         <w:rPr>
-          <w:color w:val="ED7D31" w:themeColor="accent2"/>
-          <w:lang w:val="en-US"/>
-        </w:rPr>
-        <w:t xml:space="preserve"> </w:t>
-      </w:r>
-      <w:r>
-        <w:rPr>
           <w:color w:val="000000" w:themeColor="text1"/>
           <w:lang w:val="en-US"/>
         </w:rPr>
@@ -980,6 +1050,7 @@
         <w:rPr>
           <w:lang w:val="en-US"/>
         </w:rPr>
+        <w:lastRenderedPageBreak/>
         <w:t>Plasma Globes</w:t>
       </w:r>
     </w:p>
@@ -1008,7 +1079,6 @@
         <w:rPr>
           <w:lang w:val="en-US"/>
         </w:rPr>
-        <w:lastRenderedPageBreak/>
         <w:t>mosquitto_pub -h 10.0.0.2 -t "4</w:t>
       </w:r>
       <w:r>
@@ -1155,168 +1225,231 @@
         </w:rPr>
         <w:t>.</w:t>
       </w:r>
+    </w:p>
+    <w:p>
+      <w:pPr>
+        <w:rPr>
+          <w:color w:val="000000" w:themeColor="text1"/>
+          <w:lang w:val="en-US"/>
+        </w:rPr>
+      </w:pPr>
+      <w:r>
+        <w:rPr>
+          <w:color w:val="000000" w:themeColor="text1"/>
+          <w:lang w:val="en-US"/>
+        </w:rPr>
+        <w:t>mosquitto_pub -h 10.0.0.2 -t "</w:t>
+      </w:r>
+      <w:r>
+        <w:rPr>
+          <w:lang w:val="en-US"/>
+        </w:rPr>
+        <w:t>4</w:t>
+      </w:r>
+      <w:r>
+        <w:rPr>
+          <w:lang w:val="en-US"/>
+        </w:rPr>
+        <w:t>/</w:t>
+      </w:r>
+      <w:r>
+        <w:rPr>
+          <w:lang w:val="en-US"/>
+        </w:rPr>
+        <w:t>g</w:t>
+      </w:r>
+      <w:r>
+        <w:rPr>
+          <w:lang w:val="en-US"/>
+        </w:rPr>
+        <w:t>lobes</w:t>
+      </w:r>
+      <w:r>
+        <w:rPr>
+          <w:color w:val="000000" w:themeColor="text1"/>
+          <w:lang w:val="en-US"/>
+        </w:rPr>
+        <w:t>" -m "{\"method\":</w:t>
+      </w:r>
+      <w:r>
+        <w:rPr>
+          <w:color w:val="000000" w:themeColor="text1"/>
+          <w:lang w:val="en-US"/>
+        </w:rPr>
+        <w:t xml:space="preserve"> </w:t>
+      </w:r>
+      <w:r>
+        <w:rPr>
+          <w:color w:val="000000" w:themeColor="text1"/>
+          <w:lang w:val="en-US"/>
+        </w:rPr>
+        <w:t>\"message\", \"state\": \"mdns_change</w:t>
+      </w:r>
+      <w:r>
+        <w:rPr>
+          <w:color w:val="000000" w:themeColor="text1"/>
+          <w:lang w:val="en-US"/>
+        </w:rPr>
+        <w:t>:</w:t>
+      </w:r>
+      <w:r>
+        <w:rPr>
+          <w:i/>
+          <w:color w:val="ED7D31" w:themeColor="accent2"/>
+          <w:lang w:val="en-US"/>
+        </w:rPr>
+        <w:t>OLD_NAME</w:t>
+      </w:r>
+      <w:r>
+        <w:rPr>
+          <w:color w:val="000000" w:themeColor="text1"/>
+          <w:lang w:val="en-US"/>
+        </w:rPr>
+        <w:t>\", \"data\": \"</w:t>
+      </w:r>
+      <w:r>
+        <w:rPr>
+          <w:i/>
+          <w:color w:val="ED7D31" w:themeColor="accent2"/>
+          <w:lang w:val="en-US"/>
+        </w:rPr>
+        <w:t>NEW</w:t>
+      </w:r>
+      <w:r>
+        <w:rPr>
+          <w:i/>
+          <w:color w:val="ED7D31" w:themeColor="accent2"/>
+          <w:lang w:val="en-US"/>
+        </w:rPr>
+        <w:t>_NAME</w:t>
+      </w:r>
+      <w:r>
+        <w:rPr>
+          <w:color w:val="000000" w:themeColor="text1"/>
+          <w:lang w:val="en-US"/>
+        </w:rPr>
+        <w:t>\"}"</w:t>
+      </w:r>
+    </w:p>
+    <w:p>
+      <w:pPr>
+        <w:rPr>
+          <w:color w:val="70AD47" w:themeColor="accent6"/>
+          <w:lang w:val="en-US"/>
+        </w:rPr>
+      </w:pPr>
       <w:bookmarkStart w:id="0" w:name="_GoBack"/>
       <w:bookmarkEnd w:id="0"/>
-    </w:p>
-    <w:p>
-      <w:pPr>
-        <w:rPr>
-          <w:color w:val="000000" w:themeColor="text1"/>
-          <w:lang w:val="en-US"/>
-        </w:rPr>
-      </w:pPr>
-      <w:r>
-        <w:rPr>
-          <w:color w:val="000000" w:themeColor="text1"/>
-          <w:lang w:val="en-US"/>
-        </w:rPr>
-        <w:t>mosquitto_pub -h 10.0.0.2 -t "</w:t>
-      </w:r>
-      <w:r>
-        <w:rPr>
-          <w:lang w:val="en-US"/>
-        </w:rPr>
-        <w:t>4</w:t>
-      </w:r>
-      <w:r>
-        <w:rPr>
-          <w:lang w:val="en-US"/>
-        </w:rPr>
-        <w:t>/</w:t>
-      </w:r>
-      <w:r>
-        <w:rPr>
-          <w:lang w:val="en-US"/>
-        </w:rPr>
-        <w:t>g</w:t>
-      </w:r>
-      <w:r>
-        <w:rPr>
-          <w:lang w:val="en-US"/>
-        </w:rPr>
-        <w:t>lobes</w:t>
-      </w:r>
-      <w:r>
-        <w:rPr>
-          <w:color w:val="000000" w:themeColor="text1"/>
+      <w:r>
+        <w:rPr>
+          <w:color w:val="70AD47" w:themeColor="accent6"/>
+          <w:lang w:val="en-US"/>
+        </w:rPr>
+        <w:t>Turn off all plasma globes:</w:t>
+      </w:r>
+    </w:p>
+    <w:p>
+      <w:pPr>
+        <w:rPr>
+          <w:lang w:val="en-US"/>
+        </w:rPr>
+      </w:pPr>
+      <w:r>
+        <w:rPr>
+          <w:lang w:val="en-US"/>
+        </w:rPr>
+        <w:t>mosquitto_pub -h 10.0.0.2 -t "4</w:t>
+      </w:r>
+      <w:r>
+        <w:rPr>
+          <w:lang w:val="en-US"/>
+        </w:rPr>
+        <w:t>/globes</w:t>
+      </w:r>
+      <w:r>
+        <w:rPr>
           <w:lang w:val="en-US"/>
         </w:rPr>
         <w:t>" -m "{\"method\":</w:t>
       </w:r>
       <w:r>
         <w:rPr>
-          <w:color w:val="000000" w:themeColor="text1"/>
           <w:lang w:val="en-US"/>
         </w:rPr>
         <w:t xml:space="preserve"> </w:t>
       </w:r>
       <w:r>
         <w:rPr>
-          <w:color w:val="000000" w:themeColor="text1"/>
-          <w:lang w:val="en-US"/>
-        </w:rPr>
-        <w:t>\"message\", \"state\": \"mdns_change</w:t>
-      </w:r>
-      <w:r>
-        <w:rPr>
-          <w:color w:val="000000" w:themeColor="text1"/>
-          <w:lang w:val="en-US"/>
-        </w:rPr>
-        <w:t>:</w:t>
-      </w:r>
-      <w:r>
-        <w:rPr>
-          <w:i/>
-          <w:color w:val="ED7D31" w:themeColor="accent2"/>
-          <w:lang w:val="en-US"/>
-        </w:rPr>
-        <w:t>OLD_NAME</w:t>
-      </w:r>
-      <w:r>
-        <w:rPr>
-          <w:color w:val="000000" w:themeColor="text1"/>
-          <w:lang w:val="en-US"/>
-        </w:rPr>
-        <w:t>\", \"data\": \"</w:t>
-      </w:r>
-      <w:r>
-        <w:rPr>
-          <w:i/>
-          <w:color w:val="ED7D31" w:themeColor="accent2"/>
-          <w:lang w:val="en-US"/>
-        </w:rPr>
-        <w:t>NEW</w:t>
-      </w:r>
-      <w:r>
-        <w:rPr>
-          <w:i/>
-          <w:color w:val="ED7D31" w:themeColor="accent2"/>
-          <w:lang w:val="en-US"/>
-        </w:rPr>
-        <w:t>_NAME</w:t>
-      </w:r>
-      <w:r>
-        <w:rPr>
-          <w:color w:val="000000" w:themeColor="text1"/>
-          <w:lang w:val="en-US"/>
-        </w:rPr>
-        <w:t>\"}"</w:t>
-      </w:r>
-    </w:p>
-    <w:p>
-      <w:pPr>
-        <w:rPr>
-          <w:color w:val="70AD47" w:themeColor="accent6"/>
-          <w:lang w:val="en-US"/>
-        </w:rPr>
-      </w:pPr>
-      <w:r>
-        <w:rPr>
-          <w:color w:val="70AD47" w:themeColor="accent6"/>
-          <w:lang w:val="en-US"/>
-        </w:rPr>
-        <w:t>Restart of ESP</w:t>
-      </w:r>
-      <w:r>
-        <w:rPr>
-          <w:color w:val="70AD47" w:themeColor="accent6"/>
-          <w:lang w:val="en-US"/>
-        </w:rPr>
-        <w:t xml:space="preserve"> (only implemented for master globe)</w:t>
-      </w:r>
-      <w:r>
-        <w:rPr>
-          <w:color w:val="70AD47" w:themeColor="accent6"/>
-          <w:lang w:val="en-US"/>
-        </w:rPr>
-        <w:t>:</w:t>
-      </w:r>
-    </w:p>
-    <w:p>
-      <w:pPr>
-        <w:rPr>
-          <w:color w:val="000000" w:themeColor="text1"/>
-          <w:lang w:val="en-US"/>
-        </w:rPr>
-      </w:pPr>
-      <w:r>
-        <w:rPr>
-          <w:color w:val="000000" w:themeColor="text1"/>
-          <w:lang w:val="en-US"/>
-        </w:rPr>
-        <w:t>mosquitto_pub -h 10.0.0.2 -t "</w:t>
-      </w:r>
-      <w:r>
-        <w:rPr>
-          <w:lang w:val="en-US"/>
-        </w:rPr>
-        <w:t>4</w:t>
-      </w:r>
-      <w:r>
-        <w:rPr>
-          <w:lang w:val="en-US"/>
-        </w:rPr>
-        <w:t>/door/</w:t>
+          <w:lang w:val="en-US"/>
+        </w:rPr>
+        <w:t>\"trigger\", \"state\": \"o</w:t>
+      </w:r>
+      <w:r>
+        <w:rPr>
+          <w:lang w:val="en-US"/>
+        </w:rPr>
+        <w:t>ff\</w:t>
+      </w:r>
+      <w:r>
+        <w:rPr>
+          <w:lang w:val="en-US"/>
+        </w:rPr>
+        <w:t>"}"</w:t>
+      </w:r>
+    </w:p>
+    <w:p>
+      <w:pPr>
+        <w:rPr>
+          <w:color w:val="70AD47" w:themeColor="accent6"/>
+          <w:lang w:val="en-US"/>
+        </w:rPr>
+      </w:pPr>
+      <w:r>
+        <w:rPr>
+          <w:color w:val="70AD47" w:themeColor="accent6"/>
+          <w:lang w:val="en-US"/>
+        </w:rPr>
+        <w:t>Skip plasma globes riddle (closes 1</w:t>
+      </w:r>
+      <w:r>
+        <w:rPr>
+          <w:color w:val="70AD47" w:themeColor="accent6"/>
+          <w:vertAlign w:val="superscript"/>
+          <w:lang w:val="en-US"/>
+        </w:rPr>
+        <w:t>st</w:t>
+      </w:r>
+      <w:r>
+        <w:rPr>
+          <w:color w:val="70AD47" w:themeColor="accent6"/>
+          <w:lang w:val="en-US"/>
+        </w:rPr>
+        <w:t xml:space="preserve"> door):</w:t>
+      </w:r>
+    </w:p>
+    <w:p>
+      <w:pPr>
+        <w:rPr>
+          <w:lang w:val="en-US"/>
+        </w:rPr>
+      </w:pPr>
+      <w:r>
+        <w:rPr>
+          <w:lang w:val="en-US"/>
+        </w:rPr>
+        <w:t>mosquitto_pub -h 10.0.0.2 -t "4</w:t>
+      </w:r>
+      <w:r>
+        <w:rPr>
+          <w:lang w:val="en-US"/>
+        </w:rPr>
+        <w:t>/globes</w:t>
+      </w:r>
+      <w:r>
+        <w:rPr>
+          <w:lang w:val="en-US"/>
+        </w:rPr>
+        <w:t>" -m "{\"method\":</w:t>
       </w:r>
       <w:r>
         <w:rPr>
@@ -1328,213 +1461,12 @@
         <w:rPr>
           <w:lang w:val="en-US"/>
         </w:rPr>
-        <w:t>globes</w:t>
-      </w:r>
-      <w:r>
-        <w:rPr>
-          <w:color w:val="000000" w:themeColor="text1"/>
-          <w:lang w:val="en-US"/>
-        </w:rPr>
-        <w:t xml:space="preserve"> </w:t>
-      </w:r>
-      <w:r>
-        <w:rPr>
-          <w:color w:val="000000" w:themeColor="text1"/>
-          <w:lang w:val="en-US"/>
-        </w:rPr>
-        <w:t>" -m "{\"method\":</w:t>
-      </w:r>
-      <w:r>
-        <w:rPr>
-          <w:color w:val="000000" w:themeColor="text1"/>
-          <w:lang w:val="en-US"/>
-        </w:rPr>
-        <w:t xml:space="preserve"> </w:t>
-      </w:r>
-      <w:r>
-        <w:rPr>
-          <w:color w:val="000000" w:themeColor="text1"/>
-          <w:lang w:val="en-US"/>
-        </w:rPr>
-        <w:t>\"message\", \"state\": \"</w:t>
-      </w:r>
-      <w:r>
-        <w:rPr>
-          <w:color w:val="000000" w:themeColor="text1"/>
-          <w:lang w:val="en-US"/>
-        </w:rPr>
-        <w:t>restart</w:t>
-      </w:r>
-      <w:r>
-        <w:rPr>
-          <w:color w:val="ED7D31" w:themeColor="accent2"/>
-          <w:lang w:val="en-US"/>
-        </w:rPr>
-        <w:t xml:space="preserve"> </w:t>
-      </w:r>
-      <w:r>
-        <w:rPr>
-          <w:color w:val="000000" w:themeColor="text1"/>
-          <w:lang w:val="en-US"/>
-        </w:rPr>
-        <w:t>\"}"</w:t>
-      </w:r>
-    </w:p>
-    <w:p>
-      <w:pPr>
-        <w:rPr>
-          <w:color w:val="70AD47" w:themeColor="accent6"/>
-          <w:lang w:val="en-US"/>
-        </w:rPr>
-      </w:pPr>
-      <w:r>
-        <w:rPr>
-          <w:color w:val="70AD47" w:themeColor="accent6"/>
-          <w:lang w:val="en-US"/>
-        </w:rPr>
-        <w:t>Turn off all plasma globes:</w:t>
-      </w:r>
-    </w:p>
-    <w:p>
-      <w:pPr>
-        <w:rPr>
-          <w:lang w:val="en-US"/>
-        </w:rPr>
-      </w:pPr>
-      <w:r>
-        <w:rPr>
-          <w:lang w:val="en-US"/>
-        </w:rPr>
-        <w:t>mosquitto_pub -h 10.0.0.2 -t "4</w:t>
-      </w:r>
-      <w:r>
-        <w:rPr>
-          <w:lang w:val="en-US"/>
-        </w:rPr>
-        <w:t>/globes</w:t>
-      </w:r>
-      <w:r>
-        <w:rPr>
-          <w:lang w:val="en-US"/>
-        </w:rPr>
-        <w:t>" -m "{\"method\":</w:t>
-      </w:r>
-      <w:r>
-        <w:rPr>
-          <w:lang w:val="en-US"/>
-        </w:rPr>
-        <w:t xml:space="preserve"> </w:t>
-      </w:r>
-      <w:r>
-        <w:rPr>
-          <w:lang w:val="en-US"/>
-        </w:rPr>
         <w:t>\"trigger\", \"state\": \"o</w:t>
       </w:r>
       <w:r>
         <w:rPr>
           <w:lang w:val="en-US"/>
         </w:rPr>
-        <w:t>ff\</w:t>
-      </w:r>
-      <w:r>
-        <w:rPr>
-          <w:lang w:val="en-US"/>
-        </w:rPr>
-        <w:t>"}"</w:t>
-      </w:r>
-    </w:p>
-    <w:p>
-      <w:pPr>
-        <w:rPr>
-          <w:color w:val="70AD47" w:themeColor="accent6"/>
-          <w:lang w:val="en-US"/>
-        </w:rPr>
-      </w:pPr>
-      <w:r>
-        <w:rPr>
-          <w:color w:val="70AD47" w:themeColor="accent6"/>
-          <w:lang w:val="en-US"/>
-        </w:rPr>
-        <w:t>Skip</w:t>
-      </w:r>
-      <w:r>
-        <w:rPr>
-          <w:color w:val="70AD47" w:themeColor="accent6"/>
-          <w:lang w:val="en-US"/>
-        </w:rPr>
-        <w:t xml:space="preserve"> plasma globes</w:t>
-      </w:r>
-      <w:r>
-        <w:rPr>
-          <w:color w:val="70AD47" w:themeColor="accent6"/>
-          <w:lang w:val="en-US"/>
-        </w:rPr>
-        <w:t xml:space="preserve"> riddle (closes 1</w:t>
-      </w:r>
-      <w:r>
-        <w:rPr>
-          <w:color w:val="70AD47" w:themeColor="accent6"/>
-          <w:vertAlign w:val="superscript"/>
-          <w:lang w:val="en-US"/>
-        </w:rPr>
-        <w:t>st</w:t>
-      </w:r>
-      <w:r>
-        <w:rPr>
-          <w:color w:val="70AD47" w:themeColor="accent6"/>
-          <w:lang w:val="en-US"/>
-        </w:rPr>
-        <w:t xml:space="preserve"> door)</w:t>
-      </w:r>
-      <w:r>
-        <w:rPr>
-          <w:color w:val="70AD47" w:themeColor="accent6"/>
-          <w:lang w:val="en-US"/>
-        </w:rPr>
-        <w:t>:</w:t>
-      </w:r>
-    </w:p>
-    <w:p>
-      <w:pPr>
-        <w:rPr>
-          <w:lang w:val="en-US"/>
-        </w:rPr>
-      </w:pPr>
-      <w:r>
-        <w:rPr>
-          <w:lang w:val="en-US"/>
-        </w:rPr>
-        <w:t>mosquitto_pub -h 10.0.0.2 -t "4</w:t>
-      </w:r>
-      <w:r>
-        <w:rPr>
-          <w:lang w:val="en-US"/>
-        </w:rPr>
-        <w:t>/globes</w:t>
-      </w:r>
-      <w:r>
-        <w:rPr>
-          <w:lang w:val="en-US"/>
-        </w:rPr>
-        <w:t>" -m "{\"method\":</w:t>
-      </w:r>
-      <w:r>
-        <w:rPr>
-          <w:lang w:val="en-US"/>
-        </w:rPr>
-        <w:t xml:space="preserve"> </w:t>
-      </w:r>
-      <w:r>
-        <w:rPr>
-          <w:lang w:val="en-US"/>
-        </w:rPr>
-        <w:t>\"trigger\", \"state\": \"o</w:t>
-      </w:r>
-      <w:r>
-        <w:rPr>
-          <w:lang w:val="en-US"/>
-        </w:rPr>
         <w:t>ff</w:t>
       </w:r>
       <w:r>
@@ -1578,13 +1510,7 @@
         <w:rPr>
           <w:lang w:val="en-US"/>
         </w:rPr>
-        <w:t xml:space="preserve"> </w:t>
-      </w:r>
-      <w:r>
-        <w:rPr>
-          <w:lang w:val="en-US"/>
-        </w:rPr>
-        <w:t>\"}"</w:t>
+        <w:t xml:space="preserve"> \"}"</w:t>
       </w:r>
     </w:p>
     <w:p>
@@ -1659,6 +1585,56 @@
     </w:sectPr>
   </w:body>
 </w:document>
+</file>
+
+<file path=word/endnotes.xml><?xml version="1.0" encoding="utf-8"?>
+<w:endnotes xmlns:wpc="http://schemas.microsoft.com/office/word/2010/wordprocessingCanvas" xmlns:cx="http://schemas.microsoft.com/office/drawing/2014/chartex" xmlns:cx1="http://schemas.microsoft.com/office/drawing/2015/9/8/chartex" xmlns:cx2="http://schemas.microsoft.com/office/drawing/2015/10/21/chartex" xmlns:cx3="http://schemas.microsoft.com/office/drawing/2016/5/9/chartex" xmlns:cx4="http://schemas.microsoft.com/office/drawing/2016/5/10/chartex" xmlns:cx5="http://schemas.microsoft.com/office/drawing/2016/5/11/chartex" xmlns:cx6="http://schemas.microsoft.com/office/drawing/2016/5/12/chartex" xmlns:cx7="http://schemas.microsoft.com/office/drawing/2016/5/13/chartex" xmlns:cx8="http://schemas.microsoft.com/office/drawing/2016/5/14/chartex" xmlns:mc="http://schemas.openxmlformats.org/markup-compatibility/2006" xmlns:aink="http://schemas.microsoft.com/office/drawing/2016/ink" xmlns:am3d="http://schemas.microsoft.com/office/drawing/2017/model3d" xmlns:o="urn:schemas-microsoft-com:office:office" xmlns:r="http://schemas.openxmlformats.org/officeDocument/2006/relationships" xmlns:m="http://schemas.openxmlformats.org/officeDocument/2006/math" xmlns:v="urn:schemas-microsoft-com:vml" xmlns:wp14="http://schemas.microsoft.com/office/word/2010/wordprocessingDrawing" xmlns:wp="http://schemas.openxmlformats.org/drawingml/2006/wordprocessingDrawing" xmlns:w10="urn:schemas-microsoft-com:office:word" xmlns:w="http://schemas.openxmlformats.org/wordprocessingml/2006/main" xmlns:w14="http://schemas.microsoft.com/office/word/2010/wordml" xmlns:w15="http://schemas.microsoft.com/office/word/2012/wordml" xmlns:w16cid="http://schemas.microsoft.com/office/word/2016/wordml/cid" xmlns:w16se="http://schemas.microsoft.com/office/word/2015/wordml/symex" xmlns:wpg="http://schemas.microsoft.com/office/word/2010/wordprocessingGroup" xmlns:wpi="http://schemas.microsoft.com/office/word/2010/wordprocessingInk" xmlns:wne="http://schemas.microsoft.com/office/word/2006/wordml" xmlns:wps="http://schemas.microsoft.com/office/word/2010/wordprocessingShape" mc:Ignorable="w14 w15 w16se w16cid wp14">
+  <w:endnote w:type="separator" w:id="-1">
+    <w:p>
+      <w:pPr>
+        <w:spacing w:after="0" w:line="240" w:lineRule="auto"/>
+      </w:pPr>
+      <w:r>
+        <w:separator/>
+      </w:r>
+    </w:p>
+  </w:endnote>
+  <w:endnote w:type="continuationSeparator" w:id="0">
+    <w:p>
+      <w:pPr>
+        <w:spacing w:after="0" w:line="240" w:lineRule="auto"/>
+      </w:pPr>
+      <w:r>
+        <w:continuationSeparator/>
+      </w:r>
+    </w:p>
+  </w:endnote>
+</w:endnotes>
+</file>
+
+<file path=word/footnotes.xml><?xml version="1.0" encoding="utf-8"?>
+<w:footnotes xmlns:wpc="http://schemas.microsoft.com/office/word/2010/wordprocessingCanvas" xmlns:cx="http://schemas.microsoft.com/office/drawing/2014/chartex" xmlns:cx1="http://schemas.microsoft.com/office/drawing/2015/9/8/chartex" xmlns:cx2="http://schemas.microsoft.com/office/drawing/2015/10/21/chartex" xmlns:cx3="http://schemas.microsoft.com/office/drawing/2016/5/9/chartex" xmlns:cx4="http://schemas.microsoft.com/office/drawing/2016/5/10/chartex" xmlns:cx5="http://schemas.microsoft.com/office/drawing/2016/5/11/chartex" xmlns:cx6="http://schemas.microsoft.com/office/drawing/2016/5/12/chartex" xmlns:cx7="http://schemas.microsoft.com/office/drawing/2016/5/13/chartex" xmlns:cx8="http://schemas.microsoft.com/office/drawing/2016/5/14/chartex" xmlns:mc="http://schemas.openxmlformats.org/markup-compatibility/2006" xmlns:aink="http://schemas.microsoft.com/office/drawing/2016/ink" xmlns:am3d="http://schemas.microsoft.com/office/drawing/2017/model3d" xmlns:o="urn:schemas-microsoft-com:office:office" xmlns:r="http://schemas.openxmlformats.org/officeDocument/2006/relationships" xmlns:m="http://schemas.openxmlformats.org/officeDocument/2006/math" xmlns:v="urn:schemas-microsoft-com:vml" xmlns:wp14="http://schemas.microsoft.com/office/word/2010/wordprocessingDrawing" xmlns:wp="http://schemas.openxmlformats.org/drawingml/2006/wordprocessingDrawing" xmlns:w10="urn:schemas-microsoft-com:office:word" xmlns:w="http://schemas.openxmlformats.org/wordprocessingml/2006/main" xmlns:w14="http://schemas.microsoft.com/office/word/2010/wordml" xmlns:w15="http://schemas.microsoft.com/office/word/2012/wordml" xmlns:w16cid="http://schemas.microsoft.com/office/word/2016/wordml/cid" xmlns:w16se="http://schemas.microsoft.com/office/word/2015/wordml/symex" xmlns:wpg="http://schemas.microsoft.com/office/word/2010/wordprocessingGroup" xmlns:wpi="http://schemas.microsoft.com/office/word/2010/wordprocessingInk" xmlns:wne="http://schemas.microsoft.com/office/word/2006/wordml" xmlns:wps="http://schemas.microsoft.com/office/word/2010/wordprocessingShape" mc:Ignorable="w14 w15 w16se w16cid wp14">
+  <w:footnote w:type="separator" w:id="-1">
+    <w:p>
+      <w:pPr>
+        <w:spacing w:after="0" w:line="240" w:lineRule="auto"/>
+      </w:pPr>
+      <w:r>
+        <w:separator/>
+      </w:r>
+    </w:p>
+  </w:footnote>
+  <w:footnote w:type="continuationSeparator" w:id="0">
+    <w:p>
+      <w:pPr>
+        <w:spacing w:after="0" w:line="240" w:lineRule="auto"/>
+      </w:pPr>
+      <w:r>
+        <w:continuationSeparator/>
+      </w:r>
+    </w:p>
+  </w:footnote>
+</w:footnotes>
 </file>
 
 <file path=word/styles.xml><?xml version="1.0" encoding="utf-8"?>
@@ -2156,6 +2132,50 @@
       <w:szCs w:val="56"/>
     </w:rPr>
   </w:style>
+  <w:style w:type="paragraph" w:styleId="Kopfzeile">
+    <w:name w:val="header"/>
+    <w:basedOn w:val="Standard"/>
+    <w:link w:val="KopfzeileZchn"/>
+    <w:uiPriority w:val="99"/>
+    <w:unhideWhenUsed/>
+    <w:rsid w:val="00E7510A"/>
+    <w:pPr>
+      <w:tabs>
+        <w:tab w:val="center" w:pos="4536"/>
+        <w:tab w:val="right" w:pos="9072"/>
+      </w:tabs>
+      <w:spacing w:after="0" w:line="240" w:lineRule="auto"/>
+    </w:pPr>
+  </w:style>
+  <w:style w:type="character" w:customStyle="1" w:styleId="KopfzeileZchn">
+    <w:name w:val="Kopfzeile Zchn"/>
+    <w:basedOn w:val="Absatz-Standardschriftart"/>
+    <w:link w:val="Kopfzeile"/>
+    <w:uiPriority w:val="99"/>
+    <w:rsid w:val="00E7510A"/>
+  </w:style>
+  <w:style w:type="paragraph" w:styleId="Fuzeile">
+    <w:name w:val="footer"/>
+    <w:basedOn w:val="Standard"/>
+    <w:link w:val="FuzeileZchn"/>
+    <w:uiPriority w:val="99"/>
+    <w:unhideWhenUsed/>
+    <w:rsid w:val="00E7510A"/>
+    <w:pPr>
+      <w:tabs>
+        <w:tab w:val="center" w:pos="4536"/>
+        <w:tab w:val="right" w:pos="9072"/>
+      </w:tabs>
+      <w:spacing w:after="0" w:line="240" w:lineRule="auto"/>
+    </w:pPr>
+  </w:style>
+  <w:style w:type="character" w:customStyle="1" w:styleId="FuzeileZchn">
+    <w:name w:val="Fußzeile Zchn"/>
+    <w:basedOn w:val="Absatz-Standardschriftart"/>
+    <w:link w:val="Fuzeile"/>
+    <w:uiPriority w:val="99"/>
+    <w:rsid w:val="00E7510A"/>
+  </w:style>
 </w:styles>
 </file>
 

</xml_diff>